<commit_message>
update Sys 2024/5/8 9:29
</commit_message>
<xml_diff>
--- a/ME/中期答辩/2020032951 张宇涛 中期答辩资料/2020032951 张宇涛 中期答辩报告.docx
+++ b/ME/中期答辩/2020032951 张宇涛 中期答辩资料/2020032951 张宇涛 中期答辩报告.docx
@@ -647,7 +647,7 @@
     <w:p/>
     <w:tbl>
       <w:tblPr>
-        <w:tblStyle w:val="7"/>
+        <w:tblStyle w:val="8"/>
         <w:tblpPr w:leftFromText="180" w:rightFromText="180" w:vertAnchor="text" w:horzAnchor="margin" w:tblpY="22"/>
         <w:tblW w:w="8568" w:type="dxa"/>
         <w:tblInd w:w="0" w:type="dxa"/>
@@ -839,6 +839,7 @@
               <w:pageBreakBefore w:val="0"/>
               <w:widowControl w:val="0"/>
               <w:numPr>
+                <w:ilvl w:val="0"/>
                 <w:numId w:val="0"/>
               </w:numPr>
               <w:kinsoku/>
@@ -875,10 +876,10 @@
                     <wp:anchor distT="0" distB="0" distL="114300" distR="114300" simplePos="0" relativeHeight="251660288" behindDoc="0" locked="0" layoutInCell="1" allowOverlap="1">
                       <wp:simplePos x="0" y="0"/>
                       <wp:positionH relativeFrom="column">
-                        <wp:posOffset>2060575</wp:posOffset>
+                        <wp:posOffset>2000885</wp:posOffset>
                       </wp:positionH>
                       <wp:positionV relativeFrom="paragraph">
-                        <wp:posOffset>3544570</wp:posOffset>
+                        <wp:posOffset>3714750</wp:posOffset>
                       </wp:positionV>
                       <wp:extent cx="1709420" cy="447675"/>
                       <wp:effectExtent l="4445" t="4445" r="19685" b="5080"/>
@@ -938,7 +939,7 @@
                 </mc:Choice>
                 <mc:Fallback>
                   <w:pict>
-                    <v:shape id="_x0000_s1026" o:spid="_x0000_s1026" o:spt="202" type="#_x0000_t202" style="position:absolute;left:0pt;margin-left:162.25pt;margin-top:279.1pt;height:35.25pt;width:134.6pt;mso-wrap-distance-bottom:0pt;mso-wrap-distance-top:0pt;z-index:251660288;mso-width-relative:page;mso-height-relative:page;" fillcolor="#FFFFFF" filled="t" stroked="t" coordsize="21600,21600" o:gfxdata="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">
+                    <v:shape id="_x0000_s1026" o:spid="_x0000_s1026" o:spt="202" type="#_x0000_t202" style="position:absolute;left:0pt;margin-left:157.55pt;margin-top:292.5pt;height:35.25pt;width:134.6pt;mso-wrap-distance-bottom:0pt;mso-wrap-distance-top:0pt;z-index:251660288;mso-width-relative:page;mso-height-relative:page;" fillcolor="#FFFFFF" filled="t" stroked="t" coordsize="21600,21600" o:gfxdata="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">
                       <v:fill on="t" focussize="0,0"/>
                       <v:stroke color="#FFFFFF" joinstyle="miter"/>
                       <v:imagedata o:title=""/>
@@ -988,7 +989,7 @@
                   <wp:extent cx="3140075" cy="3160395"/>
                   <wp:effectExtent l="0" t="0" r="0" b="0"/>
                   <wp:wrapTopAndBottom/>
-                  <wp:docPr id="3" name="ECB019B1-382A-4266-B25C-5B523AA43C14-4" descr="wps"/>
+                  <wp:docPr id="3" name="ECB019B1-382A-4266-B25C-5B523AA43C14-1" descr="wps"/>
                   <wp:cNvGraphicFramePr>
                     <a:graphicFrameLocks xmlns:a="http://schemas.openxmlformats.org/drawingml/2006/main" noChangeAspect="1"/>
                   </wp:cNvGraphicFramePr>
@@ -996,7 +997,7 @@
                     <a:graphicData uri="http://schemas.openxmlformats.org/drawingml/2006/picture">
                       <pic:pic xmlns:pic="http://schemas.openxmlformats.org/drawingml/2006/picture">
                         <pic:nvPicPr>
-                          <pic:cNvPr id="3" name="ECB019B1-382A-4266-B25C-5B523AA43C14-4" descr="wps"/>
+                          <pic:cNvPr id="3" name="ECB019B1-382A-4266-B25C-5B523AA43C14-1" descr="wps"/>
                           <pic:cNvPicPr>
                             <a:picLocks noChangeAspect="1"/>
                           </pic:cNvPicPr>
@@ -1036,16 +1037,15 @@
               </w:rPr>
               <w:t xml:space="preserve">    系统的架构设计采用 MVC 模式，它具备高内聚、低耦合的特性。MVC可以进行应用程序分层开发。它通过分离业务逻辑、数据与界面来编写代码，将大量业务逻辑收集到单个组件中，在改进界面及用户交互的同时，不必重写业务逻辑，从而减少了开发者编码的时间，提高了工作效率，团队分工更明确，提升了开发代码复用性和可维护性。 </w:t>
             </w:r>
-            <w:bookmarkStart w:id="0" w:name="_GoBack"/>
-            <w:bookmarkEnd w:id="0"/>
-          </w:p>
-          <w:p>
-            <w:pPr>
-              <w:keepNext w:val="0"/>
-              <w:keepLines w:val="0"/>
-              <w:pageBreakBefore w:val="0"/>
-              <w:widowControl w:val="0"/>
-              <w:numPr>
+          </w:p>
+          <w:p>
+            <w:pPr>
+              <w:keepNext w:val="0"/>
+              <w:keepLines w:val="0"/>
+              <w:pageBreakBefore w:val="0"/>
+              <w:widowControl w:val="0"/>
+              <w:numPr>
+                <w:ilvl w:val="0"/>
                 <w:numId w:val="0"/>
               </w:numPr>
               <w:kinsoku/>
@@ -1061,33 +1061,6 @@
               <w:ind w:firstLine="480" w:firstLineChars="200"/>
               <w:jc w:val="both"/>
               <w:textAlignment w:val="auto"/>
-              <w:rPr>
-                <w:rFonts w:hint="eastAsia" w:asciiTheme="minorEastAsia" w:hAnsiTheme="minorEastAsia" w:eastAsiaTheme="minorEastAsia" w:cstheme="minorEastAsia"/>
-                <w:b w:val="0"/>
-                <w:bCs w:val="0"/>
-                <w:sz w:val="24"/>
-                <w:lang w:val="en-US" w:eastAsia="zh-CN"/>
-              </w:rPr>
-            </w:pPr>
-            <w:r>
-              <w:rPr>
-                <w:rFonts w:hint="eastAsia" w:asciiTheme="minorEastAsia" w:hAnsiTheme="minorEastAsia" w:eastAsiaTheme="minorEastAsia" w:cstheme="minorEastAsia"/>
-                <w:b w:val="0"/>
-                <w:bCs w:val="0"/>
-                <w:sz w:val="24"/>
-                <w:lang w:val="en-US" w:eastAsia="zh-CN"/>
-              </w:rPr>
-              <w:t>如图1，在 MVC 设计中，模型是对数据和数据操作进行封装，并且实现数据逻辑处理。视图用于可视化模型数据并与用户交互，同时向控制器发送用户输入数据。控制器首先接收前台用户请求，再确定适当的模型处理请求，最后决定调用相应视图对返回的数据进行显示，它使视图与模型分离。</w:t>
-            </w:r>
-          </w:p>
-          <w:p>
-            <w:pPr>
-              <w:widowControl w:val="0"/>
-              <w:numPr>
-                <w:numId w:val="0"/>
-              </w:numPr>
-              <w:spacing w:line="360" w:lineRule="auto"/>
-              <w:jc w:val="both"/>
               <w:rPr>
                 <w:rFonts w:hint="eastAsia"/>
                 <w:b/>
@@ -1096,6 +1069,16 @@
                 <w:lang w:val="en-US" w:eastAsia="zh-CN"/>
               </w:rPr>
             </w:pPr>
+            <w:r>
+              <w:rPr>
+                <w:rFonts w:hint="eastAsia" w:asciiTheme="minorEastAsia" w:hAnsiTheme="minorEastAsia" w:eastAsiaTheme="minorEastAsia" w:cstheme="minorEastAsia"/>
+                <w:b w:val="0"/>
+                <w:bCs w:val="0"/>
+                <w:sz w:val="24"/>
+                <w:lang w:val="en-US" w:eastAsia="zh-CN"/>
+              </w:rPr>
+              <w:t>如图1，在 MVC 设计中，模型是对数据和数据操作进行封装，并且实现数据逻辑处理。视图用于可视化模型数据并与用户交互，同时向控制器发送用户输入数据。控制器首先接收前台用户请求，再确定适当的模型处理请求，最后决定调用相应视图对返回的数据进行显示，它使视图与模型分离。</w:t>
+            </w:r>
           </w:p>
           <w:p>
             <w:pPr>
@@ -1146,6 +1129,7 @@
               <w:pageBreakBefore w:val="0"/>
               <w:widowControl w:val="0"/>
               <w:numPr>
+                <w:ilvl w:val="0"/>
                 <w:numId w:val="0"/>
               </w:numPr>
               <w:kinsoku/>
@@ -1187,6 +1171,7 @@
               <w:pageBreakBefore w:val="0"/>
               <w:widowControl w:val="0"/>
               <w:numPr>
+                <w:ilvl w:val="0"/>
                 <w:numId w:val="0"/>
               </w:numPr>
               <w:kinsoku/>
@@ -1228,6 +1213,7 @@
               <w:pageBreakBefore w:val="0"/>
               <w:widowControl w:val="0"/>
               <w:numPr>
+                <w:ilvl w:val="0"/>
                 <w:numId w:val="0"/>
               </w:numPr>
               <w:kinsoku/>
@@ -1269,6 +1255,7 @@
               <w:pageBreakBefore w:val="0"/>
               <w:widowControl w:val="0"/>
               <w:numPr>
+                <w:ilvl w:val="0"/>
                 <w:numId w:val="0"/>
               </w:numPr>
               <w:kinsoku/>
@@ -1310,6 +1297,7 @@
               <w:pageBreakBefore w:val="0"/>
               <w:widowControl w:val="0"/>
               <w:numPr>
+                <w:ilvl w:val="0"/>
                 <w:numId w:val="0"/>
               </w:numPr>
               <w:kinsoku/>
@@ -1351,6 +1339,7 @@
               <w:pageBreakBefore w:val="0"/>
               <w:widowControl w:val="0"/>
               <w:numPr>
+                <w:ilvl w:val="0"/>
                 <w:numId w:val="0"/>
               </w:numPr>
               <w:kinsoku/>
@@ -1392,6 +1381,7 @@
               <w:pageBreakBefore w:val="0"/>
               <w:widowControl w:val="0"/>
               <w:numPr>
+                <w:ilvl w:val="0"/>
                 <w:numId w:val="0"/>
               </w:numPr>
               <w:kinsoku/>
@@ -1433,36 +1423,6 @@
               <w:pageBreakBefore w:val="0"/>
               <w:widowControl w:val="0"/>
               <w:numPr>
-                <w:numId w:val="0"/>
-              </w:numPr>
-              <w:kinsoku/>
-              <w:wordWrap/>
-              <w:overflowPunct/>
-              <w:topLinePunct w:val="0"/>
-              <w:autoSpaceDE/>
-              <w:autoSpaceDN/>
-              <w:bidi w:val="0"/>
-              <w:adjustRightInd/>
-              <w:snapToGrid/>
-              <w:spacing w:line="440" w:lineRule="exact"/>
-              <w:jc w:val="both"/>
-              <w:textAlignment w:val="auto"/>
-              <w:rPr>
-                <w:rFonts w:hint="eastAsia" w:asciiTheme="minorEastAsia" w:hAnsiTheme="minorEastAsia" w:eastAsiaTheme="minorEastAsia" w:cstheme="minorEastAsia"/>
-                <w:b w:val="0"/>
-                <w:bCs w:val="0"/>
-                <w:sz w:val="24"/>
-                <w:lang w:val="en-US" w:eastAsia="zh-CN"/>
-              </w:rPr>
-            </w:pPr>
-          </w:p>
-          <w:p>
-            <w:pPr>
-              <w:keepNext w:val="0"/>
-              <w:keepLines w:val="0"/>
-              <w:pageBreakBefore w:val="0"/>
-              <w:widowControl w:val="0"/>
-              <w:numPr>
                 <w:ilvl w:val="0"/>
                 <w:numId w:val="3"/>
               </w:numPr>
@@ -1505,6 +1465,7 @@
               <w:pageBreakBefore w:val="0"/>
               <w:widowControl w:val="0"/>
               <w:numPr>
+                <w:ilvl w:val="0"/>
                 <w:numId w:val="0"/>
               </w:numPr>
               <w:kinsoku/>
@@ -1546,6 +1507,7 @@
               <w:pageBreakBefore w:val="0"/>
               <w:widowControl w:val="0"/>
               <w:numPr>
+                <w:ilvl w:val="0"/>
                 <w:numId w:val="0"/>
               </w:numPr>
               <w:kinsoku/>
@@ -1587,6 +1549,7 @@
               <w:pageBreakBefore w:val="0"/>
               <w:widowControl w:val="0"/>
               <w:numPr>
+                <w:ilvl w:val="0"/>
                 <w:numId w:val="0"/>
               </w:numPr>
               <w:kinsoku/>
@@ -1628,6 +1591,7 @@
               <w:pageBreakBefore w:val="0"/>
               <w:widowControl w:val="0"/>
               <w:numPr>
+                <w:ilvl w:val="0"/>
                 <w:numId w:val="0"/>
               </w:numPr>
               <w:kinsoku/>
@@ -1669,6 +1633,7 @@
               <w:pageBreakBefore w:val="0"/>
               <w:widowControl w:val="0"/>
               <w:numPr>
+                <w:ilvl w:val="0"/>
                 <w:numId w:val="0"/>
               </w:numPr>
               <w:kinsoku/>
@@ -1710,6 +1675,7 @@
               <w:pageBreakBefore w:val="0"/>
               <w:widowControl w:val="0"/>
               <w:numPr>
+                <w:ilvl w:val="0"/>
                 <w:numId w:val="0"/>
               </w:numPr>
               <w:kinsoku/>
@@ -1751,6 +1717,7 @@
               <w:pageBreakBefore w:val="0"/>
               <w:widowControl w:val="0"/>
               <w:numPr>
+                <w:ilvl w:val="0"/>
                 <w:numId w:val="0"/>
               </w:numPr>
               <w:kinsoku/>
@@ -1792,6 +1759,7 @@
               <w:pageBreakBefore w:val="0"/>
               <w:widowControl w:val="0"/>
               <w:numPr>
+                <w:ilvl w:val="0"/>
                 <w:numId w:val="0"/>
               </w:numPr>
               <w:kinsoku/>
@@ -1833,36 +1801,6 @@
               <w:pageBreakBefore w:val="0"/>
               <w:widowControl w:val="0"/>
               <w:numPr>
-                <w:numId w:val="0"/>
-              </w:numPr>
-              <w:kinsoku/>
-              <w:wordWrap/>
-              <w:overflowPunct/>
-              <w:topLinePunct w:val="0"/>
-              <w:autoSpaceDE/>
-              <w:autoSpaceDN/>
-              <w:bidi w:val="0"/>
-              <w:adjustRightInd/>
-              <w:snapToGrid/>
-              <w:spacing w:line="440" w:lineRule="exact"/>
-              <w:jc w:val="both"/>
-              <w:textAlignment w:val="auto"/>
-              <w:rPr>
-                <w:rFonts w:hint="eastAsia" w:asciiTheme="minorEastAsia" w:hAnsiTheme="minorEastAsia" w:eastAsiaTheme="minorEastAsia" w:cstheme="minorEastAsia"/>
-                <w:b w:val="0"/>
-                <w:bCs w:val="0"/>
-                <w:sz w:val="24"/>
-                <w:lang w:val="en-US" w:eastAsia="zh-CN"/>
-              </w:rPr>
-            </w:pPr>
-          </w:p>
-          <w:p>
-            <w:pPr>
-              <w:keepNext w:val="0"/>
-              <w:keepLines w:val="0"/>
-              <w:pageBreakBefore w:val="0"/>
-              <w:widowControl w:val="0"/>
-              <w:numPr>
                 <w:ilvl w:val="0"/>
                 <w:numId w:val="3"/>
               </w:numPr>
@@ -1905,6 +1843,7 @@
               <w:pageBreakBefore w:val="0"/>
               <w:widowControl w:val="0"/>
               <w:numPr>
+                <w:ilvl w:val="0"/>
                 <w:numId w:val="0"/>
               </w:numPr>
               <w:kinsoku/>
@@ -1946,6 +1885,7 @@
               <w:pageBreakBefore w:val="0"/>
               <w:widowControl w:val="0"/>
               <w:numPr>
+                <w:ilvl w:val="0"/>
                 <w:numId w:val="0"/>
               </w:numPr>
               <w:kinsoku/>
@@ -1987,6 +1927,7 @@
               <w:pageBreakBefore w:val="0"/>
               <w:widowControl w:val="0"/>
               <w:numPr>
+                <w:ilvl w:val="0"/>
                 <w:numId w:val="0"/>
               </w:numPr>
               <w:kinsoku/>
@@ -2028,6 +1969,7 @@
               <w:pageBreakBefore w:val="0"/>
               <w:widowControl w:val="0"/>
               <w:numPr>
+                <w:ilvl w:val="0"/>
                 <w:numId w:val="0"/>
               </w:numPr>
               <w:kinsoku/>
@@ -2069,6 +2011,7 @@
               <w:pageBreakBefore w:val="0"/>
               <w:widowControl w:val="0"/>
               <w:numPr>
+                <w:ilvl w:val="0"/>
                 <w:numId w:val="0"/>
               </w:numPr>
               <w:kinsoku/>
@@ -2110,6 +2053,7 @@
               <w:pageBreakBefore w:val="0"/>
               <w:widowControl w:val="0"/>
               <w:numPr>
+                <w:ilvl w:val="0"/>
                 <w:numId w:val="0"/>
               </w:numPr>
               <w:kinsoku/>
@@ -2151,6 +2095,7 @@
               <w:pageBreakBefore w:val="0"/>
               <w:widowControl w:val="0"/>
               <w:numPr>
+                <w:ilvl w:val="0"/>
                 <w:numId w:val="0"/>
               </w:numPr>
               <w:kinsoku/>
@@ -2192,6 +2137,7 @@
               <w:pageBreakBefore w:val="0"/>
               <w:widowControl w:val="0"/>
               <w:numPr>
+                <w:ilvl w:val="0"/>
                 <w:numId w:val="0"/>
               </w:numPr>
               <w:kinsoku/>
@@ -2233,6 +2179,7 @@
               <w:pageBreakBefore w:val="0"/>
               <w:widowControl w:val="0"/>
               <w:numPr>
+                <w:ilvl w:val="0"/>
                 <w:numId w:val="0"/>
               </w:numPr>
               <w:kinsoku/>
@@ -2274,6 +2221,7 @@
               <w:pageBreakBefore w:val="0"/>
               <w:widowControl w:val="0"/>
               <w:numPr>
+                <w:ilvl w:val="0"/>
                 <w:numId w:val="0"/>
               </w:numPr>
               <w:kinsoku/>
@@ -2315,36 +2263,6 @@
               <w:pageBreakBefore w:val="0"/>
               <w:widowControl w:val="0"/>
               <w:numPr>
-                <w:numId w:val="0"/>
-              </w:numPr>
-              <w:kinsoku/>
-              <w:wordWrap/>
-              <w:overflowPunct/>
-              <w:topLinePunct w:val="0"/>
-              <w:autoSpaceDE/>
-              <w:autoSpaceDN/>
-              <w:bidi w:val="0"/>
-              <w:adjustRightInd/>
-              <w:snapToGrid/>
-              <w:spacing w:line="440" w:lineRule="exact"/>
-              <w:jc w:val="both"/>
-              <w:textAlignment w:val="auto"/>
-              <w:rPr>
-                <w:rFonts w:hint="eastAsia" w:asciiTheme="minorEastAsia" w:hAnsiTheme="minorEastAsia" w:eastAsiaTheme="minorEastAsia" w:cstheme="minorEastAsia"/>
-                <w:b w:val="0"/>
-                <w:bCs w:val="0"/>
-                <w:sz w:val="24"/>
-                <w:lang w:val="en-US" w:eastAsia="zh-CN"/>
-              </w:rPr>
-            </w:pPr>
-          </w:p>
-          <w:p>
-            <w:pPr>
-              <w:keepNext w:val="0"/>
-              <w:keepLines w:val="0"/>
-              <w:pageBreakBefore w:val="0"/>
-              <w:widowControl w:val="0"/>
-              <w:numPr>
                 <w:ilvl w:val="0"/>
                 <w:numId w:val="3"/>
               </w:numPr>
@@ -2387,6 +2305,7 @@
               <w:pageBreakBefore w:val="0"/>
               <w:widowControl w:val="0"/>
               <w:numPr>
+                <w:ilvl w:val="0"/>
                 <w:numId w:val="0"/>
               </w:numPr>
               <w:kinsoku/>
@@ -2418,16 +2337,17 @@
                 <w:sz w:val="24"/>
                 <w:lang w:val="en-US" w:eastAsia="zh-CN"/>
               </w:rPr>
-              <w:t>本系统数据库设计统一采用单一的NOT NULL约束作为所有数据存储表的约束条件，不进行更多的约束增加，其优点在于，简化底层功能，使得每层操作之间各司其职减少判断错误和数据混乱的问题，数据库中的数据只完成其底层的数据持久化存储功能，所有对于其数据有效性和数据间关联的判断都交给上层进行处理。</w:t>
-            </w:r>
-          </w:p>
-          <w:p>
-            <w:pPr>
-              <w:keepNext w:val="0"/>
-              <w:keepLines w:val="0"/>
-              <w:pageBreakBefore w:val="0"/>
-              <w:widowControl w:val="0"/>
-              <w:numPr>
+              <w:t>使用数据库而非文本形式存储数据的优点在于：</w:t>
+            </w:r>
+          </w:p>
+          <w:p>
+            <w:pPr>
+              <w:keepNext w:val="0"/>
+              <w:keepLines w:val="0"/>
+              <w:pageBreakBefore w:val="0"/>
+              <w:widowControl w:val="0"/>
+              <w:numPr>
+                <w:ilvl w:val="0"/>
                 <w:numId w:val="0"/>
               </w:numPr>
               <w:kinsoku/>
@@ -2459,16 +2379,17 @@
                 <w:sz w:val="24"/>
                 <w:lang w:val="en-US" w:eastAsia="zh-CN"/>
               </w:rPr>
-              <w:t>使用数据库而非文本形式存储数据的优点在于：</w:t>
-            </w:r>
-          </w:p>
-          <w:p>
-            <w:pPr>
-              <w:keepNext w:val="0"/>
-              <w:keepLines w:val="0"/>
-              <w:pageBreakBefore w:val="0"/>
-              <w:widowControl w:val="0"/>
-              <w:numPr>
+              <w:t>数据集中性：数据库能够将数据集中存储，使得数据管理更加高效，避免了数据分散导致的混乱。</w:t>
+            </w:r>
+          </w:p>
+          <w:p>
+            <w:pPr>
+              <w:keepNext w:val="0"/>
+              <w:keepLines w:val="0"/>
+              <w:pageBreakBefore w:val="0"/>
+              <w:widowControl w:val="0"/>
+              <w:numPr>
+                <w:ilvl w:val="0"/>
                 <w:numId w:val="0"/>
               </w:numPr>
               <w:kinsoku/>
@@ -2500,16 +2421,17 @@
                 <w:sz w:val="24"/>
                 <w:lang w:val="en-US" w:eastAsia="zh-CN"/>
               </w:rPr>
-              <w:t>数据集中性：数据库能够将数据集中存储，使得数据管理更加高效，避免了数据分散导致的混乱。</w:t>
-            </w:r>
-          </w:p>
-          <w:p>
-            <w:pPr>
-              <w:keepNext w:val="0"/>
-              <w:keepLines w:val="0"/>
-              <w:pageBreakBefore w:val="0"/>
-              <w:widowControl w:val="0"/>
-              <w:numPr>
+              <w:t>数据共享：数据库技术能够支持多用户同时访问和共享数据，提高了工作效率和协同合作能力。</w:t>
+            </w:r>
+          </w:p>
+          <w:p>
+            <w:pPr>
+              <w:keepNext w:val="0"/>
+              <w:keepLines w:val="0"/>
+              <w:pageBreakBefore w:val="0"/>
+              <w:widowControl w:val="0"/>
+              <w:numPr>
+                <w:ilvl w:val="0"/>
                 <w:numId w:val="0"/>
               </w:numPr>
               <w:kinsoku/>
@@ -2541,16 +2463,17 @@
                 <w:sz w:val="24"/>
                 <w:lang w:val="en-US" w:eastAsia="zh-CN"/>
               </w:rPr>
-              <w:t>数据共享：数据库技术能够支持多用户同时访问和共享数据，提高了工作效率和协同合作能力。</w:t>
-            </w:r>
-          </w:p>
-          <w:p>
-            <w:pPr>
-              <w:keepNext w:val="0"/>
-              <w:keepLines w:val="0"/>
-              <w:pageBreakBefore w:val="0"/>
-              <w:widowControl w:val="0"/>
-              <w:numPr>
+              <w:t>数据完整性：数据库系统能够通过约束和验证机制确保数据的完整性，减少了数据的重复和错误。</w:t>
+            </w:r>
+          </w:p>
+          <w:p>
+            <w:pPr>
+              <w:keepNext w:val="0"/>
+              <w:keepLines w:val="0"/>
+              <w:pageBreakBefore w:val="0"/>
+              <w:widowControl w:val="0"/>
+              <w:numPr>
+                <w:ilvl w:val="0"/>
                 <w:numId w:val="0"/>
               </w:numPr>
               <w:kinsoku/>
@@ -2582,16 +2505,17 @@
                 <w:sz w:val="24"/>
                 <w:lang w:val="en-US" w:eastAsia="zh-CN"/>
               </w:rPr>
-              <w:t>数据完整性：数据库系统能够通过约束和验证机制确保数据的完整性，减少了数据的重复和错误。</w:t>
-            </w:r>
-          </w:p>
-          <w:p>
-            <w:pPr>
-              <w:keepNext w:val="0"/>
-              <w:keepLines w:val="0"/>
-              <w:pageBreakBefore w:val="0"/>
-              <w:widowControl w:val="0"/>
-              <w:numPr>
+              <w:t>数据安全：数据库提供了安全功能，例如权限控制、加密和备份机制，有助于保护数据的安全性。</w:t>
+            </w:r>
+          </w:p>
+          <w:p>
+            <w:pPr>
+              <w:keepNext w:val="0"/>
+              <w:keepLines w:val="0"/>
+              <w:pageBreakBefore w:val="0"/>
+              <w:widowControl w:val="0"/>
+              <w:numPr>
+                <w:ilvl w:val="0"/>
                 <w:numId w:val="0"/>
               </w:numPr>
               <w:kinsoku/>
@@ -2623,16 +2547,17 @@
                 <w:sz w:val="24"/>
                 <w:lang w:val="en-US" w:eastAsia="zh-CN"/>
               </w:rPr>
-              <w:t>数据安全：数据库提供了安全功能，例如权限控制、加密和备份机制，有助于保护数据的安全性。</w:t>
-            </w:r>
-          </w:p>
-          <w:p>
-            <w:pPr>
-              <w:keepNext w:val="0"/>
-              <w:keepLines w:val="0"/>
-              <w:pageBreakBefore w:val="0"/>
-              <w:widowControl w:val="0"/>
-              <w:numPr>
+              <w:t>数据一致性：数据库系统能够确保数据的一致性，避免了数据冲突和不一致的情况。</w:t>
+            </w:r>
+          </w:p>
+          <w:p>
+            <w:pPr>
+              <w:keepNext w:val="0"/>
+              <w:keepLines w:val="0"/>
+              <w:pageBreakBefore w:val="0"/>
+              <w:widowControl w:val="0"/>
+              <w:numPr>
+                <w:ilvl w:val="0"/>
                 <w:numId w:val="0"/>
               </w:numPr>
               <w:kinsoku/>
@@ -2664,16 +2589,17 @@
                 <w:sz w:val="24"/>
                 <w:lang w:val="en-US" w:eastAsia="zh-CN"/>
               </w:rPr>
-              <w:t>数据一致性：数据库系统能够确保数据的一致性，避免了数据冲突和不一致的情况。</w:t>
-            </w:r>
-          </w:p>
-          <w:p>
-            <w:pPr>
-              <w:keepNext w:val="0"/>
-              <w:keepLines w:val="0"/>
-              <w:pageBreakBefore w:val="0"/>
-              <w:widowControl w:val="0"/>
-              <w:numPr>
+              <w:t>数据可追溯性：数据库可以记录数据变更的历史，包括谁、什么时间对数据进行了修改，提高了数据的可追踪性。</w:t>
+            </w:r>
+          </w:p>
+          <w:p>
+            <w:pPr>
+              <w:keepNext w:val="0"/>
+              <w:keepLines w:val="0"/>
+              <w:pageBreakBefore w:val="0"/>
+              <w:widowControl w:val="0"/>
+              <w:numPr>
+                <w:ilvl w:val="0"/>
                 <w:numId w:val="0"/>
               </w:numPr>
               <w:kinsoku/>
@@ -2705,16 +2631,17 @@
                 <w:sz w:val="24"/>
                 <w:lang w:val="en-US" w:eastAsia="zh-CN"/>
               </w:rPr>
-              <w:t>数据可追溯性：数据库可以记录数据变更的历史，包括谁、什么时间对数据进行了修改，提高了数据的可追踪性。</w:t>
-            </w:r>
-          </w:p>
-          <w:p>
-            <w:pPr>
-              <w:keepNext w:val="0"/>
-              <w:keepLines w:val="0"/>
-              <w:pageBreakBefore w:val="0"/>
-              <w:widowControl w:val="0"/>
-              <w:numPr>
+              <w:t>快速检索和分析：数据库系统能够快速对大量数据进行检索和分析，帮助用户更好地利用数据做出决策。</w:t>
+            </w:r>
+          </w:p>
+          <w:p>
+            <w:pPr>
+              <w:keepNext w:val="0"/>
+              <w:keepLines w:val="0"/>
+              <w:pageBreakBefore w:val="0"/>
+              <w:widowControl w:val="0"/>
+              <w:numPr>
+                <w:ilvl w:val="0"/>
                 <w:numId w:val="0"/>
               </w:numPr>
               <w:kinsoku/>
@@ -2746,16 +2673,17 @@
                 <w:sz w:val="24"/>
                 <w:lang w:val="en-US" w:eastAsia="zh-CN"/>
               </w:rPr>
-              <w:t>快速检索和分析：数据库系统能够快速对大量数据进行检索和分析，帮助用户更好地利用数据做出决策。</w:t>
-            </w:r>
-          </w:p>
-          <w:p>
-            <w:pPr>
-              <w:keepNext w:val="0"/>
-              <w:keepLines w:val="0"/>
-              <w:pageBreakBefore w:val="0"/>
-              <w:widowControl w:val="0"/>
-              <w:numPr>
+              <w:t>当前系统中使用的logininfo表结构具体内容，如图2的E-R图和表1结构所示，本系统数据库设计统一采用单一的NOT NULL约束作为所有数据存储表的约束条件，不进行更多的约束增加，其优点在于，简化底层功能，使得每层操作之间各司其职减少判断错误和数据混乱的问题，数据库中的数据只完成其底层的数据持久化存储功能，所有对于其数据有效性和数据间关联的判断都交给上层进行处理，减少数据混乱和计算复杂度。</w:t>
+            </w:r>
+          </w:p>
+          <w:p>
+            <w:pPr>
+              <w:keepNext w:val="0"/>
+              <w:keepLines w:val="0"/>
+              <w:pageBreakBefore w:val="0"/>
+              <w:widowControl w:val="0"/>
+              <w:numPr>
+                <w:ilvl w:val="0"/>
                 <w:numId w:val="0"/>
               </w:numPr>
               <w:kinsoku/>
@@ -2779,6 +2707,1116 @@
                 <w:lang w:val="en-US" w:eastAsia="zh-CN"/>
               </w:rPr>
             </w:pPr>
+            <w:r>
+              <w:rPr>
+                <w:sz w:val="24"/>
+              </w:rPr>
+              <mc:AlternateContent>
+                <mc:Choice Requires="wpg">
+                  <w:drawing>
+                    <wp:anchor distT="0" distB="0" distL="114300" distR="114300" simplePos="0" relativeHeight="251661312" behindDoc="0" locked="0" layoutInCell="1" allowOverlap="1">
+                      <wp:simplePos x="0" y="0"/>
+                      <wp:positionH relativeFrom="column">
+                        <wp:posOffset>1428115</wp:posOffset>
+                      </wp:positionH>
+                      <wp:positionV relativeFrom="paragraph">
+                        <wp:posOffset>162560</wp:posOffset>
+                      </wp:positionV>
+                      <wp:extent cx="2639695" cy="1611630"/>
+                      <wp:effectExtent l="0" t="0" r="8255" b="7620"/>
+                      <wp:wrapNone/>
+                      <wp:docPr id="7" name="组合 7"/>
+                      <wp:cNvGraphicFramePr/>
+                      <a:graphic xmlns:a="http://schemas.openxmlformats.org/drawingml/2006/main">
+                        <a:graphicData uri="http://schemas.microsoft.com/office/word/2010/wordprocessingGroup">
+                          <wpg:wgp>
+                            <wpg:cNvGrpSpPr/>
+                            <wpg:grpSpPr>
+                              <a:xfrm>
+                                <a:off x="0" y="0"/>
+                                <a:ext cx="2639695" cy="1611630"/>
+                                <a:chOff x="3579" y="44857"/>
+                                <a:chExt cx="5456" cy="3192"/>
+                              </a:xfrm>
+                            </wpg:grpSpPr>
+                            <pic:pic xmlns:pic="http://schemas.openxmlformats.org/drawingml/2006/picture">
+                              <pic:nvPicPr>
+                                <pic:cNvPr id="5" name="图片 2"/>
+                                <pic:cNvPicPr>
+                                  <a:picLocks noChangeAspect="1"/>
+                                </pic:cNvPicPr>
+                              </pic:nvPicPr>
+                              <pic:blipFill>
+                                <a:blip r:embed="rId6"/>
+                                <a:stretch>
+                                  <a:fillRect/>
+                                </a:stretch>
+                              </pic:blipFill>
+                              <pic:spPr>
+                                <a:xfrm>
+                                  <a:off x="3579" y="44857"/>
+                                  <a:ext cx="5457" cy="2590"/>
+                                </a:xfrm>
+                                <a:prstGeom prst="rect">
+                                  <a:avLst/>
+                                </a:prstGeom>
+                                <a:noFill/>
+                                <a:ln>
+                                  <a:noFill/>
+                                </a:ln>
+                              </pic:spPr>
+                            </pic:pic>
+                            <wps:wsp>
+                              <wps:cNvPr id="6" name="文本框 6"/>
+                              <wps:cNvSpPr txBox="1"/>
+                              <wps:spPr>
+                                <a:xfrm>
+                                  <a:off x="5010" y="47519"/>
+                                  <a:ext cx="2445" cy="531"/>
+                                </a:xfrm>
+                                <a:prstGeom prst="rect">
+                                  <a:avLst/>
+                                </a:prstGeom>
+                                <a:solidFill>
+                                  <a:schemeClr val="lt1"/>
+                                </a:solidFill>
+                                <a:ln w="6350">
+                                  <a:noFill/>
+                                </a:ln>
+                              </wps:spPr>
+                              <wps:style>
+                                <a:lnRef idx="0">
+                                  <a:schemeClr val="accent1"/>
+                                </a:lnRef>
+                                <a:fillRef idx="0">
+                                  <a:schemeClr val="accent1"/>
+                                </a:fillRef>
+                                <a:effectRef idx="0">
+                                  <a:schemeClr val="accent1"/>
+                                </a:effectRef>
+                                <a:fontRef idx="minor">
+                                  <a:schemeClr val="dk1"/>
+                                </a:fontRef>
+                              </wps:style>
+                              <wps:txbx>
+                                <w:txbxContent>
+                                  <w:p>
+                                    <w:pPr>
+                                      <w:rPr>
+                                        <w:rFonts w:hint="default" w:eastAsia="宋体"/>
+                                        <w:lang w:val="en-US" w:eastAsia="zh-CN"/>
+                                      </w:rPr>
+                                    </w:pPr>
+                                    <w:r>
+                                      <w:rPr>
+                                        <w:rFonts w:hint="eastAsia"/>
+                                        <w:lang w:val="en-US" w:eastAsia="zh-CN"/>
+                                      </w:rPr>
+                                      <w:t>图2 logininfo表结构</w:t>
+                                    </w:r>
+                                  </w:p>
+                                </w:txbxContent>
+                              </wps:txbx>
+                              <wps:bodyPr rot="0" spcFirstLastPara="0" vertOverflow="overflow" horzOverflow="overflow" vert="horz" wrap="square" lIns="91440" tIns="45720" rIns="91440" bIns="45720" numCol="1" spcCol="0" rtlCol="0" fromWordArt="0" anchor="t" anchorCtr="0" forceAA="0" compatLnSpc="1">
+                                <a:noAutofit/>
+                              </wps:bodyPr>
+                            </wps:wsp>
+                          </wpg:wgp>
+                        </a:graphicData>
+                      </a:graphic>
+                    </wp:anchor>
+                  </w:drawing>
+                </mc:Choice>
+                <mc:Fallback>
+                  <w:pict>
+                    <v:group id="_x0000_s1026" o:spid="_x0000_s1026" o:spt="203" style="position:absolute;left:0pt;margin-left:112.45pt;margin-top:12.8pt;height:126.9pt;width:207.85pt;z-index:251661312;mso-width-relative:page;mso-height-relative:page;" coordorigin="3579,44857" coordsize="5456,3192" o:gfxdata="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">
+                      <o:lock v:ext="edit" aspectratio="f"/>
+                      <v:shape id="图片 2" o:spid="_x0000_s1026" o:spt="75" alt="" type="#_x0000_t75" style="position:absolute;left:3579;top:44857;height:2590;width:5457;" filled="f" o:preferrelative="t" stroked="f" coordsize="21600,21600" o:gfxdata="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">
+                        <v:fill on="f" focussize="0,0"/>
+                        <v:stroke on="f"/>
+                        <v:imagedata r:id="rId6" o:title=""/>
+                        <o:lock v:ext="edit" aspectratio="t"/>
+                      </v:shape>
+                      <v:shape id="_x0000_s1026" o:spid="_x0000_s1026" o:spt="202" type="#_x0000_t202" style="position:absolute;left:5010;top:47519;height:531;width:2445;" fillcolor="#FFFFFF [3201]" filled="t" stroked="f" coordsize="21600,21600" o:gfxdata="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">
+                        <v:fill on="t" focussize="0,0"/>
+                        <v:stroke on="f" weight="0.5pt"/>
+                        <v:imagedata o:title=""/>
+                        <o:lock v:ext="edit" aspectratio="f"/>
+                        <v:textbox>
+                          <w:txbxContent>
+                            <w:p>
+                              <w:pPr>
+                                <w:rPr>
+                                  <w:rFonts w:hint="default" w:eastAsia="宋体"/>
+                                  <w:lang w:val="en-US" w:eastAsia="zh-CN"/>
+                                </w:rPr>
+                              </w:pPr>
+                              <w:r>
+                                <w:rPr>
+                                  <w:rFonts w:hint="eastAsia"/>
+                                  <w:lang w:val="en-US" w:eastAsia="zh-CN"/>
+                                </w:rPr>
+                                <w:t>图2 logininfo表结构</w:t>
+                              </w:r>
+                            </w:p>
+                          </w:txbxContent>
+                        </v:textbox>
+                      </v:shape>
+                    </v:group>
+                  </w:pict>
+                </mc:Fallback>
+              </mc:AlternateContent>
+            </w:r>
+          </w:p>
+          <w:p>
+            <w:pPr>
+              <w:keepNext w:val="0"/>
+              <w:keepLines w:val="0"/>
+              <w:pageBreakBefore w:val="0"/>
+              <w:widowControl w:val="0"/>
+              <w:numPr>
+                <w:ilvl w:val="0"/>
+                <w:numId w:val="0"/>
+              </w:numPr>
+              <w:kinsoku/>
+              <w:wordWrap/>
+              <w:overflowPunct/>
+              <w:topLinePunct w:val="0"/>
+              <w:autoSpaceDE/>
+              <w:autoSpaceDN/>
+              <w:bidi w:val="0"/>
+              <w:adjustRightInd/>
+              <w:snapToGrid/>
+              <w:spacing w:line="440" w:lineRule="exact"/>
+              <w:ind w:firstLine="480" w:firstLineChars="200"/>
+              <w:jc w:val="both"/>
+              <w:textAlignment w:val="auto"/>
+              <w:rPr>
+                <w:rFonts w:hint="eastAsia" w:asciiTheme="minorEastAsia" w:hAnsiTheme="minorEastAsia" w:eastAsiaTheme="minorEastAsia" w:cstheme="minorEastAsia"/>
+                <w:b w:val="0"/>
+                <w:bCs w:val="0"/>
+                <w:sz w:val="24"/>
+                <w:lang w:val="en-US" w:eastAsia="zh-CN"/>
+              </w:rPr>
+            </w:pPr>
+          </w:p>
+          <w:p>
+            <w:pPr>
+              <w:keepNext w:val="0"/>
+              <w:keepLines w:val="0"/>
+              <w:pageBreakBefore w:val="0"/>
+              <w:widowControl w:val="0"/>
+              <w:numPr>
+                <w:ilvl w:val="0"/>
+                <w:numId w:val="0"/>
+              </w:numPr>
+              <w:kinsoku/>
+              <w:wordWrap/>
+              <w:overflowPunct/>
+              <w:topLinePunct w:val="0"/>
+              <w:autoSpaceDE/>
+              <w:autoSpaceDN/>
+              <w:bidi w:val="0"/>
+              <w:adjustRightInd/>
+              <w:snapToGrid/>
+              <w:spacing w:line="440" w:lineRule="exact"/>
+              <w:jc w:val="both"/>
+              <w:textAlignment w:val="auto"/>
+              <w:rPr>
+                <w:rFonts w:hint="eastAsia" w:asciiTheme="minorEastAsia" w:hAnsiTheme="minorEastAsia" w:eastAsiaTheme="minorEastAsia" w:cstheme="minorEastAsia"/>
+                <w:b w:val="0"/>
+                <w:bCs w:val="0"/>
+                <w:sz w:val="24"/>
+                <w:lang w:val="en-US" w:eastAsia="zh-CN"/>
+              </w:rPr>
+            </w:pPr>
+          </w:p>
+          <w:p>
+            <w:pPr>
+              <w:keepNext w:val="0"/>
+              <w:keepLines w:val="0"/>
+              <w:pageBreakBefore w:val="0"/>
+              <w:widowControl w:val="0"/>
+              <w:numPr>
+                <w:ilvl w:val="0"/>
+                <w:numId w:val="0"/>
+              </w:numPr>
+              <w:kinsoku/>
+              <w:wordWrap/>
+              <w:overflowPunct/>
+              <w:topLinePunct w:val="0"/>
+              <w:autoSpaceDE/>
+              <w:autoSpaceDN/>
+              <w:bidi w:val="0"/>
+              <w:adjustRightInd/>
+              <w:snapToGrid/>
+              <w:spacing w:line="440" w:lineRule="exact"/>
+              <w:jc w:val="both"/>
+              <w:textAlignment w:val="auto"/>
+              <w:rPr>
+                <w:rFonts w:hint="eastAsia" w:asciiTheme="minorEastAsia" w:hAnsiTheme="minorEastAsia" w:eastAsiaTheme="minorEastAsia" w:cstheme="minorEastAsia"/>
+                <w:b w:val="0"/>
+                <w:bCs w:val="0"/>
+                <w:sz w:val="24"/>
+                <w:lang w:val="en-US" w:eastAsia="zh-CN"/>
+              </w:rPr>
+            </w:pPr>
+          </w:p>
+          <w:p>
+            <w:pPr>
+              <w:keepNext w:val="0"/>
+              <w:keepLines w:val="0"/>
+              <w:pageBreakBefore w:val="0"/>
+              <w:widowControl w:val="0"/>
+              <w:numPr>
+                <w:ilvl w:val="0"/>
+                <w:numId w:val="0"/>
+              </w:numPr>
+              <w:kinsoku/>
+              <w:wordWrap/>
+              <w:overflowPunct/>
+              <w:topLinePunct w:val="0"/>
+              <w:autoSpaceDE/>
+              <w:autoSpaceDN/>
+              <w:bidi w:val="0"/>
+              <w:adjustRightInd/>
+              <w:snapToGrid/>
+              <w:spacing w:line="440" w:lineRule="exact"/>
+              <w:jc w:val="both"/>
+              <w:textAlignment w:val="auto"/>
+              <w:rPr>
+                <w:rFonts w:hint="eastAsia" w:asciiTheme="minorEastAsia" w:hAnsiTheme="minorEastAsia" w:eastAsiaTheme="minorEastAsia" w:cstheme="minorEastAsia"/>
+                <w:b w:val="0"/>
+                <w:bCs w:val="0"/>
+                <w:sz w:val="24"/>
+                <w:lang w:val="en-US" w:eastAsia="zh-CN"/>
+              </w:rPr>
+            </w:pPr>
+          </w:p>
+          <w:p>
+            <w:pPr>
+              <w:keepNext w:val="0"/>
+              <w:keepLines w:val="0"/>
+              <w:pageBreakBefore w:val="0"/>
+              <w:widowControl w:val="0"/>
+              <w:numPr>
+                <w:ilvl w:val="0"/>
+                <w:numId w:val="0"/>
+              </w:numPr>
+              <w:kinsoku/>
+              <w:wordWrap/>
+              <w:overflowPunct/>
+              <w:topLinePunct w:val="0"/>
+              <w:autoSpaceDE/>
+              <w:autoSpaceDN/>
+              <w:bidi w:val="0"/>
+              <w:adjustRightInd/>
+              <w:snapToGrid/>
+              <w:spacing w:line="440" w:lineRule="exact"/>
+              <w:jc w:val="both"/>
+              <w:textAlignment w:val="auto"/>
+              <w:rPr>
+                <w:rFonts w:hint="eastAsia" w:asciiTheme="minorEastAsia" w:hAnsiTheme="minorEastAsia" w:eastAsiaTheme="minorEastAsia" w:cstheme="minorEastAsia"/>
+                <w:b w:val="0"/>
+                <w:bCs w:val="0"/>
+                <w:sz w:val="24"/>
+                <w:lang w:val="en-US" w:eastAsia="zh-CN"/>
+              </w:rPr>
+            </w:pPr>
+          </w:p>
+          <w:p>
+            <w:pPr>
+              <w:keepNext w:val="0"/>
+              <w:keepLines w:val="0"/>
+              <w:pageBreakBefore w:val="0"/>
+              <w:widowControl w:val="0"/>
+              <w:numPr>
+                <w:ilvl w:val="0"/>
+                <w:numId w:val="0"/>
+              </w:numPr>
+              <w:kinsoku/>
+              <w:wordWrap/>
+              <w:overflowPunct/>
+              <w:topLinePunct w:val="0"/>
+              <w:autoSpaceDE/>
+              <w:autoSpaceDN/>
+              <w:bidi w:val="0"/>
+              <w:adjustRightInd/>
+              <w:snapToGrid/>
+              <w:spacing w:line="440" w:lineRule="exact"/>
+              <w:jc w:val="both"/>
+              <w:textAlignment w:val="auto"/>
+              <w:rPr>
+                <w:rFonts w:hint="eastAsia" w:asciiTheme="minorEastAsia" w:hAnsiTheme="minorEastAsia" w:eastAsiaTheme="minorEastAsia" w:cstheme="minorEastAsia"/>
+                <w:b w:val="0"/>
+                <w:bCs w:val="0"/>
+                <w:sz w:val="24"/>
+                <w:lang w:val="en-US" w:eastAsia="zh-CN"/>
+              </w:rPr>
+            </w:pPr>
+          </w:p>
+          <w:tbl>
+            <w:tblPr>
+              <w:tblStyle w:val="9"/>
+              <w:tblW w:w="0" w:type="auto"/>
+              <w:tblInd w:w="0" w:type="dxa"/>
+              <w:tblBorders>
+                <w:top w:val="single" w:color="auto" w:sz="4" w:space="0"/>
+                <w:left w:val="single" w:color="auto" w:sz="4" w:space="0"/>
+                <w:bottom w:val="single" w:color="auto" w:sz="4" w:space="0"/>
+                <w:right w:val="single" w:color="auto" w:sz="4" w:space="0"/>
+                <w:insideH w:val="single" w:color="auto" w:sz="4" w:space="0"/>
+                <w:insideV w:val="single" w:color="auto" w:sz="4" w:space="0"/>
+              </w:tblBorders>
+              <w:tblLayout w:type="autofit"/>
+              <w:tblCellMar>
+                <w:left w:w="108" w:type="dxa"/>
+                <w:right w:w="108" w:type="dxa"/>
+              </w:tblCellMar>
+            </w:tblPr>
+            <w:tblGrid>
+              <w:gridCol w:w="2781"/>
+              <w:gridCol w:w="2781"/>
+              <w:gridCol w:w="2780"/>
+            </w:tblGrid>
+            <w:tr>
+              <w:tblPrEx>
+                <w:tblBorders>
+                  <w:top w:val="single" w:color="auto" w:sz="4" w:space="0"/>
+                  <w:left w:val="single" w:color="auto" w:sz="4" w:space="0"/>
+                  <w:bottom w:val="single" w:color="auto" w:sz="4" w:space="0"/>
+                  <w:right w:val="single" w:color="auto" w:sz="4" w:space="0"/>
+                  <w:insideH w:val="single" w:color="auto" w:sz="4" w:space="0"/>
+                  <w:insideV w:val="single" w:color="auto" w:sz="4" w:space="0"/>
+                </w:tblBorders>
+                <w:tblCellMar>
+                  <w:left w:w="108" w:type="dxa"/>
+                  <w:right w:w="108" w:type="dxa"/>
+                </w:tblCellMar>
+              </w:tblPrEx>
+              <w:tc>
+                <w:tcPr>
+                  <w:tcW w:w="2781" w:type="dxa"/>
+                </w:tcPr>
+                <w:p>
+                  <w:pPr>
+                    <w:keepNext w:val="0"/>
+                    <w:keepLines w:val="0"/>
+                    <w:pageBreakBefore w:val="0"/>
+                    <w:widowControl w:val="0"/>
+                    <w:numPr>
+                      <w:ilvl w:val="0"/>
+                      <w:numId w:val="0"/>
+                    </w:numPr>
+                    <w:kinsoku/>
+                    <w:wordWrap/>
+                    <w:overflowPunct/>
+                    <w:topLinePunct w:val="0"/>
+                    <w:autoSpaceDE/>
+                    <w:autoSpaceDN/>
+                    <w:bidi w:val="0"/>
+                    <w:adjustRightInd/>
+                    <w:snapToGrid/>
+                    <w:spacing w:line="440" w:lineRule="exact"/>
+                    <w:jc w:val="center"/>
+                    <w:textAlignment w:val="auto"/>
+                    <w:rPr>
+                      <w:rFonts w:hint="default" w:asciiTheme="minorEastAsia" w:hAnsiTheme="minorEastAsia" w:eastAsiaTheme="minorEastAsia" w:cstheme="minorEastAsia"/>
+                      <w:b w:val="0"/>
+                      <w:bCs w:val="0"/>
+                      <w:sz w:val="24"/>
+                      <w:vertAlign w:val="baseline"/>
+                      <w:lang w:val="en-US" w:eastAsia="zh-CN"/>
+                    </w:rPr>
+                  </w:pPr>
+                  <w:r>
+                    <w:rPr>
+                      <w:rFonts w:hint="eastAsia" w:asciiTheme="minorEastAsia" w:hAnsiTheme="minorEastAsia" w:eastAsiaTheme="minorEastAsia" w:cstheme="minorEastAsia"/>
+                      <w:b w:val="0"/>
+                      <w:bCs w:val="0"/>
+                      <w:sz w:val="24"/>
+                      <w:vertAlign w:val="baseline"/>
+                      <w:lang w:val="en-US" w:eastAsia="zh-CN"/>
+                    </w:rPr>
+                    <w:t>字段</w:t>
+                  </w:r>
+                </w:p>
+              </w:tc>
+              <w:tc>
+                <w:tcPr>
+                  <w:tcW w:w="2781" w:type="dxa"/>
+                </w:tcPr>
+                <w:p>
+                  <w:pPr>
+                    <w:keepNext w:val="0"/>
+                    <w:keepLines w:val="0"/>
+                    <w:pageBreakBefore w:val="0"/>
+                    <w:widowControl w:val="0"/>
+                    <w:numPr>
+                      <w:ilvl w:val="0"/>
+                      <w:numId w:val="0"/>
+                    </w:numPr>
+                    <w:kinsoku/>
+                    <w:wordWrap/>
+                    <w:overflowPunct/>
+                    <w:topLinePunct w:val="0"/>
+                    <w:autoSpaceDE/>
+                    <w:autoSpaceDN/>
+                    <w:bidi w:val="0"/>
+                    <w:adjustRightInd/>
+                    <w:snapToGrid/>
+                    <w:spacing w:line="440" w:lineRule="exact"/>
+                    <w:jc w:val="center"/>
+                    <w:textAlignment w:val="auto"/>
+                    <w:rPr>
+                      <w:rFonts w:hint="default" w:asciiTheme="minorEastAsia" w:hAnsiTheme="minorEastAsia" w:eastAsiaTheme="minorEastAsia" w:cstheme="minorEastAsia"/>
+                      <w:b w:val="0"/>
+                      <w:bCs w:val="0"/>
+                      <w:sz w:val="24"/>
+                      <w:vertAlign w:val="baseline"/>
+                      <w:lang w:val="en-US" w:eastAsia="zh-CN"/>
+                    </w:rPr>
+                  </w:pPr>
+                  <w:r>
+                    <w:rPr>
+                      <w:rFonts w:hint="eastAsia" w:asciiTheme="minorEastAsia" w:hAnsiTheme="minorEastAsia" w:eastAsiaTheme="minorEastAsia" w:cstheme="minorEastAsia"/>
+                      <w:b w:val="0"/>
+                      <w:bCs w:val="0"/>
+                      <w:sz w:val="24"/>
+                      <w:vertAlign w:val="baseline"/>
+                      <w:lang w:val="en-US" w:eastAsia="zh-CN"/>
+                    </w:rPr>
+                    <w:t>数据类型</w:t>
+                  </w:r>
+                </w:p>
+              </w:tc>
+              <w:tc>
+                <w:tcPr>
+                  <w:tcW w:w="2780" w:type="dxa"/>
+                </w:tcPr>
+                <w:p>
+                  <w:pPr>
+                    <w:keepNext w:val="0"/>
+                    <w:keepLines w:val="0"/>
+                    <w:pageBreakBefore w:val="0"/>
+                    <w:widowControl w:val="0"/>
+                    <w:numPr>
+                      <w:ilvl w:val="0"/>
+                      <w:numId w:val="0"/>
+                    </w:numPr>
+                    <w:kinsoku/>
+                    <w:wordWrap/>
+                    <w:overflowPunct/>
+                    <w:topLinePunct w:val="0"/>
+                    <w:autoSpaceDE/>
+                    <w:autoSpaceDN/>
+                    <w:bidi w:val="0"/>
+                    <w:adjustRightInd/>
+                    <w:snapToGrid/>
+                    <w:spacing w:line="440" w:lineRule="exact"/>
+                    <w:jc w:val="center"/>
+                    <w:textAlignment w:val="auto"/>
+                    <w:rPr>
+                      <w:rFonts w:hint="default" w:asciiTheme="minorEastAsia" w:hAnsiTheme="minorEastAsia" w:eastAsiaTheme="minorEastAsia" w:cstheme="minorEastAsia"/>
+                      <w:b w:val="0"/>
+                      <w:bCs w:val="0"/>
+                      <w:sz w:val="24"/>
+                      <w:vertAlign w:val="baseline"/>
+                      <w:lang w:val="en-US" w:eastAsia="zh-CN"/>
+                    </w:rPr>
+                  </w:pPr>
+                  <w:r>
+                    <w:rPr>
+                      <w:rFonts w:hint="eastAsia" w:asciiTheme="minorEastAsia" w:hAnsiTheme="minorEastAsia" w:eastAsiaTheme="minorEastAsia" w:cstheme="minorEastAsia"/>
+                      <w:b w:val="0"/>
+                      <w:bCs w:val="0"/>
+                      <w:sz w:val="24"/>
+                      <w:vertAlign w:val="baseline"/>
+                      <w:lang w:val="en-US" w:eastAsia="zh-CN"/>
+                    </w:rPr>
+                    <w:t>约束</w:t>
+                  </w:r>
+                </w:p>
+              </w:tc>
+            </w:tr>
+            <w:tr>
+              <w:tblPrEx>
+                <w:tblBorders>
+                  <w:top w:val="single" w:color="auto" w:sz="4" w:space="0"/>
+                  <w:left w:val="single" w:color="auto" w:sz="4" w:space="0"/>
+                  <w:bottom w:val="single" w:color="auto" w:sz="4" w:space="0"/>
+                  <w:right w:val="single" w:color="auto" w:sz="4" w:space="0"/>
+                  <w:insideH w:val="single" w:color="auto" w:sz="4" w:space="0"/>
+                  <w:insideV w:val="single" w:color="auto" w:sz="4" w:space="0"/>
+                </w:tblBorders>
+                <w:tblCellMar>
+                  <w:left w:w="108" w:type="dxa"/>
+                  <w:right w:w="108" w:type="dxa"/>
+                </w:tblCellMar>
+              </w:tblPrEx>
+              <w:tc>
+                <w:tcPr>
+                  <w:tcW w:w="2781" w:type="dxa"/>
+                </w:tcPr>
+                <w:p>
+                  <w:pPr>
+                    <w:keepNext w:val="0"/>
+                    <w:keepLines w:val="0"/>
+                    <w:pageBreakBefore w:val="0"/>
+                    <w:widowControl w:val="0"/>
+                    <w:numPr>
+                      <w:ilvl w:val="0"/>
+                      <w:numId w:val="0"/>
+                    </w:numPr>
+                    <w:kinsoku/>
+                    <w:wordWrap/>
+                    <w:overflowPunct/>
+                    <w:topLinePunct w:val="0"/>
+                    <w:autoSpaceDE/>
+                    <w:autoSpaceDN/>
+                    <w:bidi w:val="0"/>
+                    <w:adjustRightInd/>
+                    <w:snapToGrid/>
+                    <w:spacing w:line="440" w:lineRule="exact"/>
+                    <w:jc w:val="center"/>
+                    <w:textAlignment w:val="auto"/>
+                    <w:rPr>
+                      <w:rFonts w:hint="default" w:asciiTheme="minorEastAsia" w:hAnsiTheme="minorEastAsia" w:eastAsiaTheme="minorEastAsia" w:cstheme="minorEastAsia"/>
+                      <w:b w:val="0"/>
+                      <w:bCs w:val="0"/>
+                      <w:sz w:val="24"/>
+                      <w:vertAlign w:val="baseline"/>
+                      <w:lang w:val="en-US" w:eastAsia="zh-CN"/>
+                    </w:rPr>
+                  </w:pPr>
+                  <w:r>
+                    <w:rPr>
+                      <w:rFonts w:hint="eastAsia" w:asciiTheme="minorEastAsia" w:hAnsiTheme="minorEastAsia" w:eastAsiaTheme="minorEastAsia" w:cstheme="minorEastAsia"/>
+                      <w:b w:val="0"/>
+                      <w:bCs w:val="0"/>
+                      <w:sz w:val="24"/>
+                      <w:vertAlign w:val="baseline"/>
+                      <w:lang w:val="en-US" w:eastAsia="zh-CN"/>
+                    </w:rPr>
+                    <w:t>username</w:t>
+                  </w:r>
+                </w:p>
+              </w:tc>
+              <w:tc>
+                <w:tcPr>
+                  <w:tcW w:w="2781" w:type="dxa"/>
+                </w:tcPr>
+                <w:p>
+                  <w:pPr>
+                    <w:keepNext w:val="0"/>
+                    <w:keepLines w:val="0"/>
+                    <w:pageBreakBefore w:val="0"/>
+                    <w:widowControl w:val="0"/>
+                    <w:numPr>
+                      <w:ilvl w:val="0"/>
+                      <w:numId w:val="0"/>
+                    </w:numPr>
+                    <w:kinsoku/>
+                    <w:wordWrap/>
+                    <w:overflowPunct/>
+                    <w:topLinePunct w:val="0"/>
+                    <w:autoSpaceDE/>
+                    <w:autoSpaceDN/>
+                    <w:bidi w:val="0"/>
+                    <w:adjustRightInd/>
+                    <w:snapToGrid/>
+                    <w:spacing w:line="440" w:lineRule="exact"/>
+                    <w:jc w:val="center"/>
+                    <w:textAlignment w:val="auto"/>
+                    <w:rPr>
+                      <w:rFonts w:hint="default" w:asciiTheme="minorEastAsia" w:hAnsiTheme="minorEastAsia" w:eastAsiaTheme="minorEastAsia" w:cstheme="minorEastAsia"/>
+                      <w:b w:val="0"/>
+                      <w:bCs w:val="0"/>
+                      <w:sz w:val="24"/>
+                      <w:vertAlign w:val="baseline"/>
+                      <w:lang w:val="en-US" w:eastAsia="zh-CN"/>
+                    </w:rPr>
+                  </w:pPr>
+                  <w:r>
+                    <w:rPr>
+                      <w:rFonts w:hint="eastAsia" w:asciiTheme="minorEastAsia" w:hAnsiTheme="minorEastAsia" w:eastAsiaTheme="minorEastAsia" w:cstheme="minorEastAsia"/>
+                      <w:b w:val="0"/>
+                      <w:bCs w:val="0"/>
+                      <w:sz w:val="24"/>
+                      <w:vertAlign w:val="baseline"/>
+                      <w:lang w:val="en-US" w:eastAsia="zh-CN"/>
+                    </w:rPr>
+                    <w:t>varchar(10)</w:t>
+                  </w:r>
+                </w:p>
+              </w:tc>
+              <w:tc>
+                <w:tcPr>
+                  <w:tcW w:w="2780" w:type="dxa"/>
+                </w:tcPr>
+                <w:p>
+                  <w:pPr>
+                    <w:keepNext w:val="0"/>
+                    <w:keepLines w:val="0"/>
+                    <w:pageBreakBefore w:val="0"/>
+                    <w:widowControl w:val="0"/>
+                    <w:numPr>
+                      <w:ilvl w:val="0"/>
+                      <w:numId w:val="0"/>
+                    </w:numPr>
+                    <w:kinsoku/>
+                    <w:wordWrap/>
+                    <w:overflowPunct/>
+                    <w:topLinePunct w:val="0"/>
+                    <w:autoSpaceDE/>
+                    <w:autoSpaceDN/>
+                    <w:bidi w:val="0"/>
+                    <w:adjustRightInd/>
+                    <w:snapToGrid/>
+                    <w:spacing w:line="440" w:lineRule="exact"/>
+                    <w:jc w:val="center"/>
+                    <w:textAlignment w:val="auto"/>
+                    <w:rPr>
+                      <w:rFonts w:hint="default" w:asciiTheme="minorEastAsia" w:hAnsiTheme="minorEastAsia" w:eastAsiaTheme="minorEastAsia" w:cstheme="minorEastAsia"/>
+                      <w:b w:val="0"/>
+                      <w:bCs w:val="0"/>
+                      <w:sz w:val="24"/>
+                      <w:vertAlign w:val="baseline"/>
+                      <w:lang w:val="en-US" w:eastAsia="zh-CN"/>
+                    </w:rPr>
+                  </w:pPr>
+                  <w:r>
+                    <w:rPr>
+                      <w:rFonts w:hint="eastAsia" w:asciiTheme="minorEastAsia" w:hAnsiTheme="minorEastAsia" w:eastAsiaTheme="minorEastAsia" w:cstheme="minorEastAsia"/>
+                      <w:b w:val="0"/>
+                      <w:bCs w:val="0"/>
+                      <w:sz w:val="24"/>
+                      <w:vertAlign w:val="baseline"/>
+                      <w:lang w:val="en-US" w:eastAsia="zh-CN"/>
+                    </w:rPr>
+                    <w:t>not null</w:t>
+                  </w:r>
+                </w:p>
+              </w:tc>
+            </w:tr>
+            <w:tr>
+              <w:tblPrEx>
+                <w:tblBorders>
+                  <w:top w:val="single" w:color="auto" w:sz="4" w:space="0"/>
+                  <w:left w:val="single" w:color="auto" w:sz="4" w:space="0"/>
+                  <w:bottom w:val="single" w:color="auto" w:sz="4" w:space="0"/>
+                  <w:right w:val="single" w:color="auto" w:sz="4" w:space="0"/>
+                  <w:insideH w:val="single" w:color="auto" w:sz="4" w:space="0"/>
+                  <w:insideV w:val="single" w:color="auto" w:sz="4" w:space="0"/>
+                </w:tblBorders>
+                <w:tblCellMar>
+                  <w:left w:w="108" w:type="dxa"/>
+                  <w:right w:w="108" w:type="dxa"/>
+                </w:tblCellMar>
+              </w:tblPrEx>
+              <w:tc>
+                <w:tcPr>
+                  <w:tcW w:w="2781" w:type="dxa"/>
+                </w:tcPr>
+                <w:p>
+                  <w:pPr>
+                    <w:keepNext w:val="0"/>
+                    <w:keepLines w:val="0"/>
+                    <w:pageBreakBefore w:val="0"/>
+                    <w:widowControl w:val="0"/>
+                    <w:numPr>
+                      <w:ilvl w:val="0"/>
+                      <w:numId w:val="0"/>
+                    </w:numPr>
+                    <w:kinsoku/>
+                    <w:wordWrap/>
+                    <w:overflowPunct/>
+                    <w:topLinePunct w:val="0"/>
+                    <w:autoSpaceDE/>
+                    <w:autoSpaceDN/>
+                    <w:bidi w:val="0"/>
+                    <w:adjustRightInd/>
+                    <w:snapToGrid/>
+                    <w:spacing w:line="440" w:lineRule="exact"/>
+                    <w:jc w:val="center"/>
+                    <w:textAlignment w:val="auto"/>
+                    <w:rPr>
+                      <w:rFonts w:hint="default" w:asciiTheme="minorEastAsia" w:hAnsiTheme="minorEastAsia" w:eastAsiaTheme="minorEastAsia" w:cstheme="minorEastAsia"/>
+                      <w:b w:val="0"/>
+                      <w:bCs w:val="0"/>
+                      <w:sz w:val="24"/>
+                      <w:vertAlign w:val="baseline"/>
+                      <w:lang w:val="en-US" w:eastAsia="zh-CN"/>
+                    </w:rPr>
+                  </w:pPr>
+                  <w:r>
+                    <w:rPr>
+                      <w:rFonts w:hint="eastAsia" w:asciiTheme="minorEastAsia" w:hAnsiTheme="minorEastAsia" w:eastAsiaTheme="minorEastAsia" w:cstheme="minorEastAsia"/>
+                      <w:b w:val="0"/>
+                      <w:bCs w:val="0"/>
+                      <w:sz w:val="24"/>
+                      <w:vertAlign w:val="baseline"/>
+                      <w:lang w:val="en-US" w:eastAsia="zh-CN"/>
+                    </w:rPr>
+                    <w:t>pwd</w:t>
+                  </w:r>
+                </w:p>
+              </w:tc>
+              <w:tc>
+                <w:tcPr>
+                  <w:tcW w:w="2781" w:type="dxa"/>
+                </w:tcPr>
+                <w:p>
+                  <w:pPr>
+                    <w:keepNext w:val="0"/>
+                    <w:keepLines w:val="0"/>
+                    <w:pageBreakBefore w:val="0"/>
+                    <w:widowControl w:val="0"/>
+                    <w:numPr>
+                      <w:ilvl w:val="0"/>
+                      <w:numId w:val="0"/>
+                    </w:numPr>
+                    <w:kinsoku/>
+                    <w:wordWrap/>
+                    <w:overflowPunct/>
+                    <w:topLinePunct w:val="0"/>
+                    <w:autoSpaceDE/>
+                    <w:autoSpaceDN/>
+                    <w:bidi w:val="0"/>
+                    <w:adjustRightInd/>
+                    <w:snapToGrid/>
+                    <w:spacing w:line="440" w:lineRule="exact"/>
+                    <w:jc w:val="center"/>
+                    <w:textAlignment w:val="auto"/>
+                    <w:rPr>
+                      <w:rFonts w:hint="eastAsia" w:asciiTheme="minorEastAsia" w:hAnsiTheme="minorEastAsia" w:eastAsiaTheme="minorEastAsia" w:cstheme="minorEastAsia"/>
+                      <w:b w:val="0"/>
+                      <w:bCs w:val="0"/>
+                      <w:sz w:val="24"/>
+                      <w:vertAlign w:val="baseline"/>
+                      <w:lang w:val="en-US" w:eastAsia="zh-CN"/>
+                    </w:rPr>
+                  </w:pPr>
+                  <w:r>
+                    <w:rPr>
+                      <w:rFonts w:hint="eastAsia" w:asciiTheme="minorEastAsia" w:hAnsiTheme="minorEastAsia" w:eastAsiaTheme="minorEastAsia" w:cstheme="minorEastAsia"/>
+                      <w:b w:val="0"/>
+                      <w:bCs w:val="0"/>
+                      <w:sz w:val="24"/>
+                      <w:vertAlign w:val="baseline"/>
+                      <w:lang w:val="en-US" w:eastAsia="zh-CN"/>
+                    </w:rPr>
+                    <w:t>varchar(20)</w:t>
+                  </w:r>
+                </w:p>
+              </w:tc>
+              <w:tc>
+                <w:tcPr>
+                  <w:tcW w:w="2780" w:type="dxa"/>
+                </w:tcPr>
+                <w:p>
+                  <w:pPr>
+                    <w:keepNext w:val="0"/>
+                    <w:keepLines w:val="0"/>
+                    <w:pageBreakBefore w:val="0"/>
+                    <w:widowControl w:val="0"/>
+                    <w:numPr>
+                      <w:ilvl w:val="0"/>
+                      <w:numId w:val="0"/>
+                    </w:numPr>
+                    <w:kinsoku/>
+                    <w:wordWrap/>
+                    <w:overflowPunct/>
+                    <w:topLinePunct w:val="0"/>
+                    <w:autoSpaceDE/>
+                    <w:autoSpaceDN/>
+                    <w:bidi w:val="0"/>
+                    <w:adjustRightInd/>
+                    <w:snapToGrid/>
+                    <w:spacing w:line="440" w:lineRule="exact"/>
+                    <w:jc w:val="center"/>
+                    <w:textAlignment w:val="auto"/>
+                    <w:rPr>
+                      <w:rFonts w:hint="eastAsia" w:asciiTheme="minorEastAsia" w:hAnsiTheme="minorEastAsia" w:eastAsiaTheme="minorEastAsia" w:cstheme="minorEastAsia"/>
+                      <w:b w:val="0"/>
+                      <w:bCs w:val="0"/>
+                      <w:sz w:val="24"/>
+                      <w:vertAlign w:val="baseline"/>
+                      <w:lang w:val="en-US" w:eastAsia="zh-CN"/>
+                    </w:rPr>
+                  </w:pPr>
+                  <w:r>
+                    <w:rPr>
+                      <w:rFonts w:hint="eastAsia" w:asciiTheme="minorEastAsia" w:hAnsiTheme="minorEastAsia" w:eastAsiaTheme="minorEastAsia" w:cstheme="minorEastAsia"/>
+                      <w:b w:val="0"/>
+                      <w:bCs w:val="0"/>
+                      <w:sz w:val="24"/>
+                      <w:vertAlign w:val="baseline"/>
+                      <w:lang w:val="en-US" w:eastAsia="zh-CN"/>
+                    </w:rPr>
+                    <w:t>not null</w:t>
+                  </w:r>
+                </w:p>
+              </w:tc>
+            </w:tr>
+            <w:tr>
+              <w:tblPrEx>
+                <w:tblBorders>
+                  <w:top w:val="single" w:color="auto" w:sz="4" w:space="0"/>
+                  <w:left w:val="single" w:color="auto" w:sz="4" w:space="0"/>
+                  <w:bottom w:val="single" w:color="auto" w:sz="4" w:space="0"/>
+                  <w:right w:val="single" w:color="auto" w:sz="4" w:space="0"/>
+                  <w:insideH w:val="single" w:color="auto" w:sz="4" w:space="0"/>
+                  <w:insideV w:val="single" w:color="auto" w:sz="4" w:space="0"/>
+                </w:tblBorders>
+                <w:tblCellMar>
+                  <w:left w:w="108" w:type="dxa"/>
+                  <w:right w:w="108" w:type="dxa"/>
+                </w:tblCellMar>
+              </w:tblPrEx>
+              <w:tc>
+                <w:tcPr>
+                  <w:tcW w:w="2781" w:type="dxa"/>
+                </w:tcPr>
+                <w:p>
+                  <w:pPr>
+                    <w:keepNext w:val="0"/>
+                    <w:keepLines w:val="0"/>
+                    <w:pageBreakBefore w:val="0"/>
+                    <w:widowControl w:val="0"/>
+                    <w:numPr>
+                      <w:ilvl w:val="0"/>
+                      <w:numId w:val="0"/>
+                    </w:numPr>
+                    <w:kinsoku/>
+                    <w:wordWrap/>
+                    <w:overflowPunct/>
+                    <w:topLinePunct w:val="0"/>
+                    <w:autoSpaceDE/>
+                    <w:autoSpaceDN/>
+                    <w:bidi w:val="0"/>
+                    <w:adjustRightInd/>
+                    <w:snapToGrid/>
+                    <w:spacing w:line="440" w:lineRule="exact"/>
+                    <w:jc w:val="center"/>
+                    <w:textAlignment w:val="auto"/>
+                    <w:rPr>
+                      <w:rFonts w:hint="default" w:asciiTheme="minorEastAsia" w:hAnsiTheme="minorEastAsia" w:eastAsiaTheme="minorEastAsia" w:cstheme="minorEastAsia"/>
+                      <w:b w:val="0"/>
+                      <w:bCs w:val="0"/>
+                      <w:sz w:val="24"/>
+                      <w:vertAlign w:val="baseline"/>
+                      <w:lang w:val="en-US" w:eastAsia="zh-CN"/>
+                    </w:rPr>
+                  </w:pPr>
+                  <w:r>
+                    <w:rPr>
+                      <w:rFonts w:hint="eastAsia" w:asciiTheme="minorEastAsia" w:hAnsiTheme="minorEastAsia" w:eastAsiaTheme="minorEastAsia" w:cstheme="minorEastAsia"/>
+                      <w:b w:val="0"/>
+                      <w:bCs w:val="0"/>
+                      <w:sz w:val="24"/>
+                      <w:vertAlign w:val="baseline"/>
+                      <w:lang w:val="en-US" w:eastAsia="zh-CN"/>
+                    </w:rPr>
+                    <w:t>curid</w:t>
+                  </w:r>
+                </w:p>
+              </w:tc>
+              <w:tc>
+                <w:tcPr>
+                  <w:tcW w:w="2781" w:type="dxa"/>
+                </w:tcPr>
+                <w:p>
+                  <w:pPr>
+                    <w:keepNext w:val="0"/>
+                    <w:keepLines w:val="0"/>
+                    <w:pageBreakBefore w:val="0"/>
+                    <w:widowControl w:val="0"/>
+                    <w:numPr>
+                      <w:ilvl w:val="0"/>
+                      <w:numId w:val="0"/>
+                    </w:numPr>
+                    <w:kinsoku/>
+                    <w:wordWrap/>
+                    <w:overflowPunct/>
+                    <w:topLinePunct w:val="0"/>
+                    <w:autoSpaceDE/>
+                    <w:autoSpaceDN/>
+                    <w:bidi w:val="0"/>
+                    <w:adjustRightInd/>
+                    <w:snapToGrid/>
+                    <w:spacing w:line="440" w:lineRule="exact"/>
+                    <w:jc w:val="center"/>
+                    <w:textAlignment w:val="auto"/>
+                    <w:rPr>
+                      <w:rFonts w:hint="eastAsia" w:asciiTheme="minorEastAsia" w:hAnsiTheme="minorEastAsia" w:eastAsiaTheme="minorEastAsia" w:cstheme="minorEastAsia"/>
+                      <w:b w:val="0"/>
+                      <w:bCs w:val="0"/>
+                      <w:sz w:val="24"/>
+                      <w:vertAlign w:val="baseline"/>
+                      <w:lang w:val="en-US" w:eastAsia="zh-CN"/>
+                    </w:rPr>
+                  </w:pPr>
+                  <w:r>
+                    <w:rPr>
+                      <w:rFonts w:hint="eastAsia" w:asciiTheme="minorEastAsia" w:hAnsiTheme="minorEastAsia" w:eastAsiaTheme="minorEastAsia" w:cstheme="minorEastAsia"/>
+                      <w:b w:val="0"/>
+                      <w:bCs w:val="0"/>
+                      <w:sz w:val="24"/>
+                      <w:vertAlign w:val="baseline"/>
+                      <w:lang w:val="en-US" w:eastAsia="zh-CN"/>
+                    </w:rPr>
+                    <w:t>varchar(20)</w:t>
+                  </w:r>
+                </w:p>
+              </w:tc>
+              <w:tc>
+                <w:tcPr>
+                  <w:tcW w:w="2780" w:type="dxa"/>
+                </w:tcPr>
+                <w:p>
+                  <w:pPr>
+                    <w:keepNext w:val="0"/>
+                    <w:keepLines w:val="0"/>
+                    <w:pageBreakBefore w:val="0"/>
+                    <w:widowControl w:val="0"/>
+                    <w:numPr>
+                      <w:ilvl w:val="0"/>
+                      <w:numId w:val="0"/>
+                    </w:numPr>
+                    <w:kinsoku/>
+                    <w:wordWrap/>
+                    <w:overflowPunct/>
+                    <w:topLinePunct w:val="0"/>
+                    <w:autoSpaceDE/>
+                    <w:autoSpaceDN/>
+                    <w:bidi w:val="0"/>
+                    <w:adjustRightInd/>
+                    <w:snapToGrid/>
+                    <w:spacing w:line="440" w:lineRule="exact"/>
+                    <w:jc w:val="center"/>
+                    <w:textAlignment w:val="auto"/>
+                    <w:rPr>
+                      <w:rFonts w:hint="eastAsia" w:asciiTheme="minorEastAsia" w:hAnsiTheme="minorEastAsia" w:eastAsiaTheme="minorEastAsia" w:cstheme="minorEastAsia"/>
+                      <w:b w:val="0"/>
+                      <w:bCs w:val="0"/>
+                      <w:sz w:val="24"/>
+                      <w:vertAlign w:val="baseline"/>
+                      <w:lang w:val="en-US" w:eastAsia="zh-CN"/>
+                    </w:rPr>
+                  </w:pPr>
+                  <w:r>
+                    <w:rPr>
+                      <w:rFonts w:hint="eastAsia" w:asciiTheme="minorEastAsia" w:hAnsiTheme="minorEastAsia" w:eastAsiaTheme="minorEastAsia" w:cstheme="minorEastAsia"/>
+                      <w:b w:val="0"/>
+                      <w:bCs w:val="0"/>
+                      <w:sz w:val="24"/>
+                      <w:vertAlign w:val="baseline"/>
+                      <w:lang w:val="en-US" w:eastAsia="zh-CN"/>
+                    </w:rPr>
+                    <w:t>not null</w:t>
+                  </w:r>
+                </w:p>
+              </w:tc>
+            </w:tr>
+          </w:tbl>
+          <w:p>
+            <w:pPr>
+              <w:pStyle w:val="6"/>
+              <w:jc w:val="center"/>
+              <w:rPr>
+                <w:rFonts w:hint="eastAsia" w:eastAsia="宋体"/>
+                <w:lang w:eastAsia="zh-CN"/>
+              </w:rPr>
+            </w:pPr>
+            <w:r>
+              <w:t xml:space="preserve">表 </w:t>
+            </w:r>
+            <w:r>
+              <w:fldChar w:fldCharType="begin"/>
+            </w:r>
+            <w:r>
+              <w:instrText xml:space="preserve"> SEQ 表 \* ARABIC </w:instrText>
+            </w:r>
+            <w:r>
+              <w:fldChar w:fldCharType="separate"/>
+            </w:r>
+            <w:r>
+              <w:t>1</w:t>
+            </w:r>
+            <w:r>
+              <w:fldChar w:fldCharType="end"/>
+            </w:r>
+            <w:r>
+              <w:rPr>
+                <w:rFonts w:hint="eastAsia"/>
+                <w:lang w:eastAsia="zh-CN"/>
+              </w:rPr>
+              <w:t xml:space="preserve"> logininfo表结构</w:t>
+            </w:r>
+          </w:p>
+          <w:p>
+            <w:pPr>
+              <w:keepNext w:val="0"/>
+              <w:keepLines w:val="0"/>
+              <w:pageBreakBefore w:val="0"/>
+              <w:widowControl w:val="0"/>
+              <w:numPr>
+                <w:ilvl w:val="0"/>
+                <w:numId w:val="0"/>
+              </w:numPr>
+              <w:kinsoku/>
+              <w:wordWrap/>
+              <w:overflowPunct/>
+              <w:topLinePunct w:val="0"/>
+              <w:autoSpaceDE/>
+              <w:autoSpaceDN/>
+              <w:bidi w:val="0"/>
+              <w:adjustRightInd/>
+              <w:snapToGrid/>
+              <w:spacing w:line="440" w:lineRule="exact"/>
+              <w:ind w:firstLine="480" w:firstLineChars="200"/>
+              <w:jc w:val="both"/>
+              <w:textAlignment w:val="auto"/>
+              <w:rPr>
+                <w:rFonts w:hint="eastAsia" w:asciiTheme="minorEastAsia" w:hAnsiTheme="minorEastAsia" w:eastAsiaTheme="minorEastAsia" w:cstheme="minorEastAsia"/>
+                <w:b w:val="0"/>
+                <w:bCs w:val="0"/>
+                <w:sz w:val="24"/>
+                <w:lang w:val="en-US" w:eastAsia="zh-CN"/>
+              </w:rPr>
+            </w:pPr>
+          </w:p>
+          <w:p>
+            <w:pPr>
+              <w:keepNext w:val="0"/>
+              <w:keepLines w:val="0"/>
+              <w:pageBreakBefore w:val="0"/>
+              <w:widowControl w:val="0"/>
+              <w:numPr>
+                <w:ilvl w:val="0"/>
+                <w:numId w:val="0"/>
+              </w:numPr>
+              <w:kinsoku/>
+              <w:wordWrap/>
+              <w:overflowPunct/>
+              <w:topLinePunct w:val="0"/>
+              <w:autoSpaceDE/>
+              <w:autoSpaceDN/>
+              <w:bidi w:val="0"/>
+              <w:adjustRightInd/>
+              <w:snapToGrid/>
+              <w:spacing w:line="440" w:lineRule="exact"/>
+              <w:jc w:val="both"/>
+              <w:textAlignment w:val="auto"/>
+              <w:rPr>
+                <w:rFonts w:hint="eastAsia" w:asciiTheme="minorEastAsia" w:hAnsiTheme="minorEastAsia" w:eastAsiaTheme="minorEastAsia" w:cstheme="minorEastAsia"/>
+                <w:b w:val="0"/>
+                <w:bCs w:val="0"/>
+                <w:sz w:val="24"/>
+                <w:lang w:val="en-US" w:eastAsia="zh-CN"/>
+              </w:rPr>
+            </w:pPr>
           </w:p>
           <w:p>
             <w:pPr>
@@ -2871,6 +3909,7 @@
               <w:pageBreakBefore w:val="0"/>
               <w:widowControl w:val="0"/>
               <w:numPr>
+                <w:ilvl w:val="0"/>
                 <w:numId w:val="0"/>
               </w:numPr>
               <w:kinsoku/>
@@ -2921,6 +3960,7 @@
               <w:pageBreakBefore w:val="0"/>
               <w:widowControl w:val="0"/>
               <w:numPr>
+                <w:ilvl w:val="0"/>
                 <w:numId w:val="0"/>
               </w:numPr>
               <w:kinsoku/>
@@ -2993,6 +4033,7 @@
               <w:pageBreakBefore w:val="0"/>
               <w:widowControl w:val="0"/>
               <w:numPr>
+                <w:ilvl w:val="0"/>
                 <w:numId w:val="0"/>
               </w:numPr>
               <w:kinsoku/>
@@ -3031,6 +4072,7 @@
             <w:pPr>
               <w:widowControl w:val="0"/>
               <w:numPr>
+                <w:ilvl w:val="0"/>
                 <w:numId w:val="0"/>
               </w:numPr>
               <w:spacing w:line="360" w:lineRule="auto"/>
@@ -3069,7 +4111,7 @@
                           </pic:cNvPicPr>
                         </pic:nvPicPr>
                         <pic:blipFill>
-                          <a:blip r:embed="rId6"/>
+                          <a:blip r:embed="rId7"/>
                           <a:stretch>
                             <a:fillRect/>
                           </a:stretch>
@@ -3093,6 +4135,7 @@
                 </wp:inline>
               </w:drawing>
             </w:r>
+            <w:bookmarkStart w:id="0" w:name="_GoBack"/>
             <w:r>
               <w:rPr>
                 <w:rFonts w:hint="eastAsia"/>
@@ -3119,7 +4162,7 @@
                           </pic:cNvPicPr>
                         </pic:nvPicPr>
                         <pic:blipFill>
-                          <a:blip r:embed="rId7"/>
+                          <a:blip r:embed="rId8"/>
                           <a:stretch>
                             <a:fillRect/>
                           </a:stretch>
@@ -3143,14 +4186,16 @@
                 </wp:inline>
               </w:drawing>
             </w:r>
-          </w:p>
-          <w:p>
-            <w:pPr>
-              <w:keepNext w:val="0"/>
-              <w:keepLines w:val="0"/>
-              <w:pageBreakBefore w:val="0"/>
-              <w:widowControl w:val="0"/>
-              <w:numPr>
+            <w:bookmarkEnd w:id="0"/>
+          </w:p>
+          <w:p>
+            <w:pPr>
+              <w:keepNext w:val="0"/>
+              <w:keepLines w:val="0"/>
+              <w:pageBreakBefore w:val="0"/>
+              <w:widowControl w:val="0"/>
+              <w:numPr>
+                <w:ilvl w:val="0"/>
                 <w:numId w:val="0"/>
               </w:numPr>
               <w:kinsoku/>
@@ -3201,6 +4246,7 @@
               <w:pageBreakBefore w:val="0"/>
               <w:widowControl w:val="0"/>
               <w:numPr>
+                <w:ilvl w:val="0"/>
                 <w:numId w:val="0"/>
               </w:numPr>
               <w:kinsoku/>
@@ -3248,6 +4294,7 @@
             <w:pPr>
               <w:widowControl w:val="0"/>
               <w:numPr>
+                <w:ilvl w:val="0"/>
                 <w:numId w:val="0"/>
               </w:numPr>
               <w:spacing w:line="360" w:lineRule="auto"/>
@@ -3317,6 +4364,7 @@
             <w:pPr>
               <w:widowControl w:val="0"/>
               <w:numPr>
+                <w:ilvl w:val="0"/>
                 <w:numId w:val="0"/>
               </w:numPr>
               <w:spacing w:line="360" w:lineRule="auto"/>
@@ -3355,7 +4403,7 @@
                           </pic:cNvPicPr>
                         </pic:nvPicPr>
                         <pic:blipFill>
-                          <a:blip r:embed="rId8"/>
+                          <a:blip r:embed="rId9"/>
                           <a:stretch>
                             <a:fillRect/>
                           </a:stretch>
@@ -3384,6 +4432,7 @@
             <w:pPr>
               <w:widowControl w:val="0"/>
               <w:numPr>
+                <w:ilvl w:val="0"/>
                 <w:numId w:val="0"/>
               </w:numPr>
               <w:spacing w:line="360" w:lineRule="auto"/>
@@ -3421,6 +4470,7 @@
             <w:pPr>
               <w:widowControl w:val="0"/>
               <w:numPr>
+                <w:ilvl w:val="0"/>
                 <w:numId w:val="0"/>
               </w:numPr>
               <w:spacing w:line="360" w:lineRule="auto"/>
@@ -3480,6 +4530,7 @@
             <w:pPr>
               <w:widowControl w:val="0"/>
               <w:numPr>
+                <w:ilvl w:val="0"/>
                 <w:numId w:val="0"/>
               </w:numPr>
               <w:spacing w:line="360" w:lineRule="auto"/>
@@ -3518,7 +4569,7 @@
                           </pic:cNvPicPr>
                         </pic:nvPicPr>
                         <pic:blipFill>
-                          <a:blip r:embed="rId9"/>
+                          <a:blip r:embed="rId10"/>
                           <a:stretch>
                             <a:fillRect/>
                           </a:stretch>
@@ -3568,7 +4619,7 @@
                           </pic:cNvPicPr>
                         </pic:nvPicPr>
                         <pic:blipFill>
-                          <a:blip r:embed="rId10"/>
+                          <a:blip r:embed="rId11"/>
                           <a:stretch>
                             <a:fillRect/>
                           </a:stretch>
@@ -3699,6 +4750,7 @@
             <w:pPr>
               <w:widowControl w:val="0"/>
               <w:numPr>
+                <w:ilvl w:val="0"/>
                 <w:numId w:val="0"/>
               </w:numPr>
               <w:spacing w:line="360" w:lineRule="auto"/>
@@ -3758,6 +4810,7 @@
             <w:pPr>
               <w:widowControl w:val="0"/>
               <w:numPr>
+                <w:ilvl w:val="0"/>
                 <w:numId w:val="0"/>
               </w:numPr>
               <w:spacing w:line="360" w:lineRule="auto"/>
@@ -3796,7 +4849,7 @@
                           </pic:cNvPicPr>
                         </pic:nvPicPr>
                         <pic:blipFill>
-                          <a:blip r:embed="rId11"/>
+                          <a:blip r:embed="rId12"/>
                           <a:stretch>
                             <a:fillRect/>
                           </a:stretch>
@@ -3927,6 +4980,7 @@
             <w:pPr>
               <w:widowControl w:val="0"/>
               <w:numPr>
+                <w:ilvl w:val="0"/>
                 <w:numId w:val="0"/>
               </w:numPr>
               <w:spacing w:line="360" w:lineRule="auto"/>
@@ -3942,12 +4996,12 @@
           </w:p>
           <w:p>
             <w:pPr>
-              <w:widowControl w:val="0"/>
-              <w:numPr>
-                <w:numId w:val="0"/>
+              <w:numPr>
+                <w:ilvl w:val="0"/>
+                <w:numId w:val="1"/>
               </w:numPr>
               <w:spacing w:line="360" w:lineRule="auto"/>
-              <w:jc w:val="both"/>
+              <w:ind w:left="0" w:leftChars="0" w:firstLine="0" w:firstLineChars="0"/>
               <w:rPr>
                 <w:rFonts w:hint="eastAsia"/>
                 <w:b/>
@@ -3956,15 +5010,7 @@
                 <w:lang w:val="en-US" w:eastAsia="zh-CN"/>
               </w:rPr>
             </w:pPr>
-          </w:p>
-          <w:p>
-            <w:pPr>
-              <w:widowControl w:val="0"/>
-              <w:numPr>
-                <w:numId w:val="0"/>
-              </w:numPr>
-              <w:spacing w:line="360" w:lineRule="auto"/>
-              <w:jc w:val="both"/>
+            <w:r>
               <w:rPr>
                 <w:rFonts w:hint="eastAsia"/>
                 <w:b/>
@@ -3972,16 +5018,186 @@
                 <w:sz w:val="24"/>
                 <w:lang w:val="en-US" w:eastAsia="zh-CN"/>
               </w:rPr>
-            </w:pPr>
-          </w:p>
-          <w:p>
-            <w:pPr>
-              <w:numPr>
-                <w:ilvl w:val="0"/>
-                <w:numId w:val="1"/>
+              <w:t>存在问题及解决措施</w:t>
+            </w:r>
+          </w:p>
+          <w:p>
+            <w:pPr>
+              <w:keepNext w:val="0"/>
+              <w:keepLines w:val="0"/>
+              <w:pageBreakBefore w:val="0"/>
+              <w:widowControl w:val="0"/>
+              <w:numPr>
+                <w:ilvl w:val="0"/>
+                <w:numId w:val="5"/>
+              </w:numPr>
+              <w:kinsoku/>
+              <w:wordWrap/>
+              <w:overflowPunct/>
+              <w:topLinePunct w:val="0"/>
+              <w:autoSpaceDE/>
+              <w:autoSpaceDN/>
+              <w:bidi w:val="0"/>
+              <w:adjustRightInd/>
+              <w:snapToGrid/>
+              <w:spacing w:line="440" w:lineRule="exact"/>
+              <w:ind w:firstLine="240" w:firstLineChars="100"/>
+              <w:jc w:val="both"/>
+              <w:textAlignment w:val="auto"/>
+              <w:rPr>
+                <w:rFonts w:hint="eastAsia"/>
+                <w:b w:val="0"/>
+                <w:bCs w:val="0"/>
+                <w:sz w:val="24"/>
+                <w:lang w:val="en-US" w:eastAsia="zh-CN"/>
+              </w:rPr>
+            </w:pPr>
+            <w:r>
+              <w:rPr>
+                <w:rFonts w:hint="eastAsia"/>
+                <w:b w:val="0"/>
+                <w:bCs w:val="0"/>
+                <w:sz w:val="24"/>
+                <w:lang w:val="en-US" w:eastAsia="zh-CN"/>
+              </w:rPr>
+              <w:t>登陆注册模块今后还会有更多新的功能集成其中，比如，验证码验证功能、记住密码功能、登录注册数据格式规范功能等，待系统主体框架全部完成后，将对这些功能做进一步优化和完善。</w:t>
+            </w:r>
+          </w:p>
+          <w:p>
+            <w:pPr>
+              <w:keepNext w:val="0"/>
+              <w:keepLines w:val="0"/>
+              <w:pageBreakBefore w:val="0"/>
+              <w:widowControl w:val="0"/>
+              <w:numPr>
+                <w:ilvl w:val="0"/>
+                <w:numId w:val="5"/>
+              </w:numPr>
+              <w:kinsoku/>
+              <w:wordWrap/>
+              <w:overflowPunct/>
+              <w:topLinePunct w:val="0"/>
+              <w:autoSpaceDE/>
+              <w:autoSpaceDN/>
+              <w:bidi w:val="0"/>
+              <w:adjustRightInd/>
+              <w:snapToGrid/>
+              <w:spacing w:line="440" w:lineRule="exact"/>
+              <w:ind w:firstLine="240" w:firstLineChars="100"/>
+              <w:jc w:val="both"/>
+              <w:textAlignment w:val="auto"/>
+              <w:rPr>
+                <w:rFonts w:hint="eastAsia"/>
+                <w:b w:val="0"/>
+                <w:bCs w:val="0"/>
+                <w:sz w:val="24"/>
+                <w:lang w:val="en-US" w:eastAsia="zh-CN"/>
+              </w:rPr>
+            </w:pPr>
+            <w:r>
+              <w:rPr>
+                <w:rFonts w:hint="eastAsia"/>
+                <w:b w:val="0"/>
+                <w:bCs w:val="0"/>
+                <w:sz w:val="24"/>
+                <w:lang w:val="en-US" w:eastAsia="zh-CN"/>
+              </w:rPr>
+              <w:t>主界面模块待完善功能有：在线订餐模块、订单管理模块和用户信息模块，待系统主体框架全部完成后，将对这些功能做进一步优化和完善。</w:t>
+            </w:r>
+          </w:p>
+          <w:p>
+            <w:pPr>
+              <w:keepNext w:val="0"/>
+              <w:keepLines w:val="0"/>
+              <w:pageBreakBefore w:val="0"/>
+              <w:widowControl w:val="0"/>
+              <w:numPr>
+                <w:ilvl w:val="0"/>
+                <w:numId w:val="5"/>
+              </w:numPr>
+              <w:kinsoku/>
+              <w:wordWrap/>
+              <w:overflowPunct/>
+              <w:topLinePunct w:val="0"/>
+              <w:autoSpaceDE/>
+              <w:autoSpaceDN/>
+              <w:bidi w:val="0"/>
+              <w:adjustRightInd/>
+              <w:snapToGrid/>
+              <w:spacing w:line="440" w:lineRule="exact"/>
+              <w:ind w:firstLine="240" w:firstLineChars="100"/>
+              <w:jc w:val="both"/>
+              <w:textAlignment w:val="auto"/>
+              <w:rPr>
+                <w:rFonts w:hint="eastAsia"/>
+                <w:b w:val="0"/>
+                <w:bCs w:val="0"/>
+                <w:sz w:val="24"/>
+                <w:lang w:val="en-US" w:eastAsia="zh-CN"/>
+              </w:rPr>
+            </w:pPr>
+            <w:r>
+              <w:rPr>
+                <w:rFonts w:hint="eastAsia"/>
+                <w:b w:val="0"/>
+                <w:bCs w:val="0"/>
+                <w:sz w:val="24"/>
+                <w:lang w:val="en-US" w:eastAsia="zh-CN"/>
+              </w:rPr>
+              <w:t>系统轮播图功能可能会添加文本信息窗口界面供管理员添加系统文字公告使用，该轮播图当前实现了单一封装功能的开发，后续还需将功能嵌入系统主界面中，待进一步完善系统时实现该功能。</w:t>
+            </w:r>
+          </w:p>
+          <w:p>
+            <w:pPr>
+              <w:keepNext w:val="0"/>
+              <w:keepLines w:val="0"/>
+              <w:pageBreakBefore w:val="0"/>
+              <w:widowControl w:val="0"/>
+              <w:numPr>
+                <w:ilvl w:val="0"/>
+                <w:numId w:val="5"/>
+              </w:numPr>
+              <w:kinsoku/>
+              <w:wordWrap/>
+              <w:overflowPunct/>
+              <w:topLinePunct w:val="0"/>
+              <w:autoSpaceDE/>
+              <w:autoSpaceDN/>
+              <w:bidi w:val="0"/>
+              <w:adjustRightInd/>
+              <w:snapToGrid/>
+              <w:spacing w:line="440" w:lineRule="exact"/>
+              <w:ind w:firstLine="240" w:firstLineChars="100"/>
+              <w:jc w:val="both"/>
+              <w:textAlignment w:val="auto"/>
+              <w:rPr>
+                <w:rFonts w:hint="eastAsia"/>
+                <w:b w:val="0"/>
+                <w:bCs w:val="0"/>
+                <w:sz w:val="24"/>
+                <w:lang w:val="en-US" w:eastAsia="zh-CN"/>
+              </w:rPr>
+            </w:pPr>
+            <w:r>
+              <w:rPr>
+                <w:rFonts w:hint="eastAsia"/>
+                <w:b w:val="0"/>
+                <w:bCs w:val="0"/>
+                <w:sz w:val="24"/>
+                <w:lang w:val="en-US" w:eastAsia="zh-CN"/>
+              </w:rPr>
+              <w:t>管理员界面模块已有功能过于单一，功能进一步完善需要在后续研发中完成订餐模块、订单模块和用户信息模块后，再对管理界面模块进行进一步对应的扩展。</w:t>
+            </w:r>
+          </w:p>
+          <w:p>
+            <w:pPr>
+              <w:widowControl w:val="0"/>
+              <w:numPr>
+                <w:ilvl w:val="0"/>
+                <w:numId w:val="0"/>
               </w:numPr>
               <w:spacing w:line="360" w:lineRule="auto"/>
-              <w:ind w:left="0" w:leftChars="0" w:firstLine="0" w:firstLineChars="0"/>
+              <w:jc w:val="both"/>
               <w:rPr>
                 <w:rFonts w:hint="eastAsia"/>
                 <w:b/>
@@ -3990,7 +5206,15 @@
                 <w:lang w:val="en-US" w:eastAsia="zh-CN"/>
               </w:rPr>
             </w:pPr>
-            <w:r>
+          </w:p>
+          <w:p>
+            <w:pPr>
+              <w:numPr>
+                <w:ilvl w:val="0"/>
+                <w:numId w:val="1"/>
+              </w:numPr>
+              <w:spacing w:line="360" w:lineRule="auto"/>
+              <w:ind w:left="0" w:leftChars="0" w:firstLine="0" w:firstLineChars="0"/>
               <w:rPr>
                 <w:rFonts w:hint="eastAsia"/>
                 <w:b/>
@@ -3998,185 +5222,8 @@
                 <w:sz w:val="24"/>
                 <w:lang w:val="en-US" w:eastAsia="zh-CN"/>
               </w:rPr>
-              <w:t>存在问题及解决措施</w:t>
-            </w:r>
-          </w:p>
-          <w:p>
-            <w:pPr>
-              <w:keepNext w:val="0"/>
-              <w:keepLines w:val="0"/>
-              <w:pageBreakBefore w:val="0"/>
-              <w:widowControl w:val="0"/>
-              <w:numPr>
-                <w:ilvl w:val="0"/>
-                <w:numId w:val="5"/>
-              </w:numPr>
-              <w:kinsoku/>
-              <w:wordWrap/>
-              <w:overflowPunct/>
-              <w:topLinePunct w:val="0"/>
-              <w:autoSpaceDE/>
-              <w:autoSpaceDN/>
-              <w:bidi w:val="0"/>
-              <w:adjustRightInd/>
-              <w:snapToGrid/>
-              <w:spacing w:line="440" w:lineRule="exact"/>
-              <w:ind w:firstLine="240" w:firstLineChars="100"/>
-              <w:jc w:val="both"/>
-              <w:textAlignment w:val="auto"/>
-              <w:rPr>
-                <w:rFonts w:hint="eastAsia"/>
-                <w:b w:val="0"/>
-                <w:bCs w:val="0"/>
-                <w:sz w:val="24"/>
-                <w:lang w:val="en-US" w:eastAsia="zh-CN"/>
-              </w:rPr>
-            </w:pPr>
-            <w:r>
-              <w:rPr>
-                <w:rFonts w:hint="eastAsia"/>
-                <w:b w:val="0"/>
-                <w:bCs w:val="0"/>
-                <w:sz w:val="24"/>
-                <w:lang w:val="en-US" w:eastAsia="zh-CN"/>
-              </w:rPr>
-              <w:t>登陆注册模块今后还会有更多新的功能集成其中，比如，验证码验证功能、记住密码功能、登录注册数据格式规范功能等，待系统主体框架全部完成后，将对这些功能做进一步优化和完善。</w:t>
-            </w:r>
-          </w:p>
-          <w:p>
-            <w:pPr>
-              <w:keepNext w:val="0"/>
-              <w:keepLines w:val="0"/>
-              <w:pageBreakBefore w:val="0"/>
-              <w:widowControl w:val="0"/>
-              <w:numPr>
-                <w:ilvl w:val="0"/>
-                <w:numId w:val="5"/>
-              </w:numPr>
-              <w:kinsoku/>
-              <w:wordWrap/>
-              <w:overflowPunct/>
-              <w:topLinePunct w:val="0"/>
-              <w:autoSpaceDE/>
-              <w:autoSpaceDN/>
-              <w:bidi w:val="0"/>
-              <w:adjustRightInd/>
-              <w:snapToGrid/>
-              <w:spacing w:line="440" w:lineRule="exact"/>
-              <w:ind w:firstLine="240" w:firstLineChars="100"/>
-              <w:jc w:val="both"/>
-              <w:textAlignment w:val="auto"/>
-              <w:rPr>
-                <w:rFonts w:hint="eastAsia"/>
-                <w:b w:val="0"/>
-                <w:bCs w:val="0"/>
-                <w:sz w:val="24"/>
-                <w:lang w:val="en-US" w:eastAsia="zh-CN"/>
-              </w:rPr>
-            </w:pPr>
-            <w:r>
-              <w:rPr>
-                <w:rFonts w:hint="eastAsia"/>
-                <w:b w:val="0"/>
-                <w:bCs w:val="0"/>
-                <w:sz w:val="24"/>
-                <w:lang w:val="en-US" w:eastAsia="zh-CN"/>
-              </w:rPr>
-              <w:t>主界面模块待完善功能有：在线订餐模块、订单管理模块和用户信息模块，待系统主体框架全部完成后，将对这些功能做进一步优化和完善。</w:t>
-            </w:r>
-          </w:p>
-          <w:p>
-            <w:pPr>
-              <w:keepNext w:val="0"/>
-              <w:keepLines w:val="0"/>
-              <w:pageBreakBefore w:val="0"/>
-              <w:widowControl w:val="0"/>
-              <w:numPr>
-                <w:ilvl w:val="0"/>
-                <w:numId w:val="5"/>
-              </w:numPr>
-              <w:kinsoku/>
-              <w:wordWrap/>
-              <w:overflowPunct/>
-              <w:topLinePunct w:val="0"/>
-              <w:autoSpaceDE/>
-              <w:autoSpaceDN/>
-              <w:bidi w:val="0"/>
-              <w:adjustRightInd/>
-              <w:snapToGrid/>
-              <w:spacing w:line="440" w:lineRule="exact"/>
-              <w:ind w:firstLine="240" w:firstLineChars="100"/>
-              <w:jc w:val="both"/>
-              <w:textAlignment w:val="auto"/>
-              <w:rPr>
-                <w:rFonts w:hint="eastAsia"/>
-                <w:b w:val="0"/>
-                <w:bCs w:val="0"/>
-                <w:sz w:val="24"/>
-                <w:lang w:val="en-US" w:eastAsia="zh-CN"/>
-              </w:rPr>
-            </w:pPr>
-            <w:r>
-              <w:rPr>
-                <w:rFonts w:hint="eastAsia"/>
-                <w:b w:val="0"/>
-                <w:bCs w:val="0"/>
-                <w:sz w:val="24"/>
-                <w:lang w:val="en-US" w:eastAsia="zh-CN"/>
-              </w:rPr>
-              <w:t>系统轮播图功能可能会添加文本信息窗口界面供管理员添加系统文字公告使用，该轮播图当前实现了单一封装功能的开发，后续还需将功能嵌入系统主界面中，待进一步完善系统时实现该功能。</w:t>
-            </w:r>
-          </w:p>
-          <w:p>
-            <w:pPr>
-              <w:keepNext w:val="0"/>
-              <w:keepLines w:val="0"/>
-              <w:pageBreakBefore w:val="0"/>
-              <w:widowControl w:val="0"/>
-              <w:numPr>
-                <w:ilvl w:val="0"/>
-                <w:numId w:val="5"/>
-              </w:numPr>
-              <w:kinsoku/>
-              <w:wordWrap/>
-              <w:overflowPunct/>
-              <w:topLinePunct w:val="0"/>
-              <w:autoSpaceDE/>
-              <w:autoSpaceDN/>
-              <w:bidi w:val="0"/>
-              <w:adjustRightInd/>
-              <w:snapToGrid/>
-              <w:spacing w:line="440" w:lineRule="exact"/>
-              <w:ind w:firstLine="240" w:firstLineChars="100"/>
-              <w:jc w:val="both"/>
-              <w:textAlignment w:val="auto"/>
-              <w:rPr>
-                <w:rFonts w:hint="eastAsia"/>
-                <w:b w:val="0"/>
-                <w:bCs w:val="0"/>
-                <w:sz w:val="24"/>
-                <w:lang w:val="en-US" w:eastAsia="zh-CN"/>
-              </w:rPr>
-            </w:pPr>
-            <w:r>
-              <w:rPr>
-                <w:rFonts w:hint="eastAsia"/>
-                <w:b w:val="0"/>
-                <w:bCs w:val="0"/>
-                <w:sz w:val="24"/>
-                <w:lang w:val="en-US" w:eastAsia="zh-CN"/>
-              </w:rPr>
-              <w:t>管理员界面模块已有功能过于单一，功能进一步完善需要在后续研发中完成订餐模块、订单模块和用户信息模块后，再对管理界面模块进行进一步对应的扩展。</w:t>
-            </w:r>
-          </w:p>
-          <w:p>
-            <w:pPr>
-              <w:widowControl w:val="0"/>
-              <w:numPr>
-                <w:numId w:val="0"/>
-              </w:numPr>
-              <w:spacing w:line="360" w:lineRule="auto"/>
-              <w:jc w:val="both"/>
+            </w:pPr>
+            <w:r>
               <w:rPr>
                 <w:rFonts w:hint="eastAsia"/>
                 <w:b/>
@@ -4184,20 +5231,36 @@
                 <w:sz w:val="24"/>
                 <w:lang w:val="en-US" w:eastAsia="zh-CN"/>
               </w:rPr>
-            </w:pPr>
-          </w:p>
-          <w:p>
-            <w:pPr>
-              <w:numPr>
-                <w:ilvl w:val="0"/>
-                <w:numId w:val="1"/>
-              </w:numPr>
-              <w:spacing w:line="360" w:lineRule="auto"/>
-              <w:ind w:left="0" w:leftChars="0" w:firstLine="0" w:firstLineChars="0"/>
+              <w:t>后期工作安排</w:t>
+            </w:r>
+          </w:p>
+          <w:p>
+            <w:pPr>
+              <w:keepNext w:val="0"/>
+              <w:keepLines w:val="0"/>
+              <w:pageBreakBefore w:val="0"/>
+              <w:widowControl w:val="0"/>
+              <w:numPr>
+                <w:ilvl w:val="0"/>
+                <w:numId w:val="0"/>
+              </w:numPr>
+              <w:kinsoku/>
+              <w:wordWrap/>
+              <w:overflowPunct/>
+              <w:topLinePunct w:val="0"/>
+              <w:autoSpaceDE/>
+              <w:autoSpaceDN/>
+              <w:bidi w:val="0"/>
+              <w:adjustRightInd/>
+              <w:snapToGrid/>
+              <w:spacing w:line="440" w:lineRule="exact"/>
+              <w:ind w:firstLine="240" w:firstLineChars="100"/>
+              <w:jc w:val="both"/>
+              <w:textAlignment w:val="auto"/>
               <w:rPr>
                 <w:rFonts w:hint="eastAsia"/>
-                <w:b/>
-                <w:bCs/>
+                <w:b w:val="0"/>
+                <w:bCs w:val="0"/>
                 <w:sz w:val="24"/>
                 <w:lang w:val="en-US" w:eastAsia="zh-CN"/>
               </w:rPr>
@@ -4205,22 +5268,23 @@
             <w:r>
               <w:rPr>
                 <w:rFonts w:hint="eastAsia"/>
-                <w:b/>
-                <w:bCs/>
-                <w:sz w:val="24"/>
-                <w:lang w:val="en-US" w:eastAsia="zh-CN"/>
-              </w:rPr>
-              <w:t>后期工作安排</w:t>
-            </w:r>
-          </w:p>
-          <w:p>
-            <w:pPr>
-              <w:keepNext w:val="0"/>
-              <w:keepLines w:val="0"/>
-              <w:pageBreakBefore w:val="0"/>
-              <w:widowControl w:val="0"/>
-              <w:numPr>
-                <w:numId w:val="0"/>
+                <w:b w:val="0"/>
+                <w:bCs w:val="0"/>
+                <w:sz w:val="24"/>
+                <w:lang w:val="en-US" w:eastAsia="zh-CN"/>
+              </w:rPr>
+              <w:t>任务安排：</w:t>
+            </w:r>
+          </w:p>
+          <w:p>
+            <w:pPr>
+              <w:keepNext w:val="0"/>
+              <w:keepLines w:val="0"/>
+              <w:pageBreakBefore w:val="0"/>
+              <w:widowControl w:val="0"/>
+              <w:numPr>
+                <w:ilvl w:val="0"/>
+                <w:numId w:val="6"/>
               </w:numPr>
               <w:kinsoku/>
               <w:wordWrap/>
@@ -4251,7 +5315,7 @@
                 <w:sz w:val="24"/>
                 <w:lang w:val="en-US" w:eastAsia="zh-CN"/>
               </w:rPr>
-              <w:t>任务安排：</w:t>
+              <w:t>完成社区食堂系统主体主要功能框架。</w:t>
             </w:r>
           </w:p>
           <w:p>
@@ -4293,9 +5357,32 @@
                 <w:sz w:val="24"/>
                 <w:lang w:val="en-US" w:eastAsia="zh-CN"/>
               </w:rPr>
-              <w:t>完成社区食</w:t>
-            </w:r>
-            <w:r>
+              <w:t>对各模块功能之间的交互和各功能本体进行进一步补充和完善。</w:t>
+            </w:r>
+          </w:p>
+          <w:p>
+            <w:pPr>
+              <w:keepNext w:val="0"/>
+              <w:keepLines w:val="0"/>
+              <w:pageBreakBefore w:val="0"/>
+              <w:widowControl w:val="0"/>
+              <w:numPr>
+                <w:ilvl w:val="0"/>
+                <w:numId w:val="6"/>
+              </w:numPr>
+              <w:kinsoku/>
+              <w:wordWrap/>
+              <w:overflowPunct/>
+              <w:topLinePunct w:val="0"/>
+              <w:autoSpaceDE/>
+              <w:autoSpaceDN/>
+              <w:bidi w:val="0"/>
+              <w:adjustRightInd/>
+              <w:snapToGrid/>
+              <w:spacing w:line="440" w:lineRule="exact"/>
+              <w:ind w:firstLine="240" w:firstLineChars="100"/>
+              <w:jc w:val="both"/>
+              <w:textAlignment w:val="auto"/>
               <w:rPr>
                 <w:rFonts w:hint="eastAsia"/>
                 <w:b w:val="0"/>
@@ -4303,7 +5390,16 @@
                 <w:sz w:val="24"/>
                 <w:lang w:val="en-US" w:eastAsia="zh-CN"/>
               </w:rPr>
-              <w:t>堂系统主体主要功能框架。</w:t>
+            </w:pPr>
+            <w:r>
+              <w:rPr>
+                <w:rFonts w:hint="eastAsia"/>
+                <w:b w:val="0"/>
+                <w:bCs w:val="0"/>
+                <w:sz w:val="24"/>
+                <w:lang w:val="en-US" w:eastAsia="zh-CN"/>
+              </w:rPr>
+              <w:t>优化系统UI界面，实现更加人性化的社区食堂系统界面。</w:t>
             </w:r>
           </w:p>
           <w:p>
@@ -4345,7 +5441,7 @@
                 <w:sz w:val="24"/>
                 <w:lang w:val="en-US" w:eastAsia="zh-CN"/>
               </w:rPr>
-              <w:t>对各模块功能之间的交互和各功能本体进行进一步补充和完善。</w:t>
+              <w:t>继续完成毕业论文，第一章：绪论。第二章：数据库和MYSQL技术的概念和应用。第三章：QT技术的概念和应用。</w:t>
             </w:r>
           </w:p>
           <w:p>
@@ -4387,90 +5483,6 @@
                 <w:sz w:val="24"/>
                 <w:lang w:val="en-US" w:eastAsia="zh-CN"/>
               </w:rPr>
-              <w:t>优化系统UI界面，实现更加人性化的社区食堂系统界面。</w:t>
-            </w:r>
-          </w:p>
-          <w:p>
-            <w:pPr>
-              <w:keepNext w:val="0"/>
-              <w:keepLines w:val="0"/>
-              <w:pageBreakBefore w:val="0"/>
-              <w:widowControl w:val="0"/>
-              <w:numPr>
-                <w:ilvl w:val="0"/>
-                <w:numId w:val="6"/>
-              </w:numPr>
-              <w:kinsoku/>
-              <w:wordWrap/>
-              <w:overflowPunct/>
-              <w:topLinePunct w:val="0"/>
-              <w:autoSpaceDE/>
-              <w:autoSpaceDN/>
-              <w:bidi w:val="0"/>
-              <w:adjustRightInd/>
-              <w:snapToGrid/>
-              <w:spacing w:line="440" w:lineRule="exact"/>
-              <w:ind w:firstLine="240" w:firstLineChars="100"/>
-              <w:jc w:val="both"/>
-              <w:textAlignment w:val="auto"/>
-              <w:rPr>
-                <w:rFonts w:hint="eastAsia"/>
-                <w:b w:val="0"/>
-                <w:bCs w:val="0"/>
-                <w:sz w:val="24"/>
-                <w:lang w:val="en-US" w:eastAsia="zh-CN"/>
-              </w:rPr>
-            </w:pPr>
-            <w:r>
-              <w:rPr>
-                <w:rFonts w:hint="eastAsia"/>
-                <w:b w:val="0"/>
-                <w:bCs w:val="0"/>
-                <w:sz w:val="24"/>
-                <w:lang w:val="en-US" w:eastAsia="zh-CN"/>
-              </w:rPr>
-              <w:t>继续完成毕业论文，第一章：绪论。第二章：数据库和MYSQL技术的概念和应用。第三章：QT技术的概念和应用。</w:t>
-            </w:r>
-          </w:p>
-          <w:p>
-            <w:pPr>
-              <w:keepNext w:val="0"/>
-              <w:keepLines w:val="0"/>
-              <w:pageBreakBefore w:val="0"/>
-              <w:widowControl w:val="0"/>
-              <w:numPr>
-                <w:ilvl w:val="0"/>
-                <w:numId w:val="6"/>
-              </w:numPr>
-              <w:kinsoku/>
-              <w:wordWrap/>
-              <w:overflowPunct/>
-              <w:topLinePunct w:val="0"/>
-              <w:autoSpaceDE/>
-              <w:autoSpaceDN/>
-              <w:bidi w:val="0"/>
-              <w:adjustRightInd/>
-              <w:snapToGrid/>
-              <w:spacing w:line="440" w:lineRule="exact"/>
-              <w:ind w:firstLine="240" w:firstLineChars="100"/>
-              <w:jc w:val="both"/>
-              <w:textAlignment w:val="auto"/>
-              <w:rPr>
-                <w:rFonts w:hint="eastAsia"/>
-                <w:b w:val="0"/>
-                <w:bCs w:val="0"/>
-                <w:sz w:val="24"/>
-                <w:lang w:val="en-US" w:eastAsia="zh-CN"/>
-              </w:rPr>
-            </w:pPr>
-            <w:r>
-              <w:rPr>
-                <w:rFonts w:hint="eastAsia"/>
-                <w:b w:val="0"/>
-                <w:bCs w:val="0"/>
-                <w:sz w:val="24"/>
-                <w:lang w:val="en-US" w:eastAsia="zh-CN"/>
-              </w:rPr>
               <w:t>社区食堂系统完善和毕业论文第四章：社区食堂系统功能的需求分析和功能关系。第五章：社区食堂系统展示。第六章：总结。将交叉执行，互相弥补争取尽快完成论文初稿。</w:t>
             </w:r>
           </w:p>
@@ -4478,6 +5490,7 @@
             <w:pPr>
               <w:widowControl w:val="0"/>
               <w:numPr>
+                <w:ilvl w:val="0"/>
                 <w:numId w:val="0"/>
               </w:numPr>
               <w:spacing w:line="360" w:lineRule="auto"/>
@@ -5011,12 +6024,12 @@
       <w:sz w:val="28"/>
     </w:rPr>
   </w:style>
-  <w:style w:type="character" w:default="1" w:styleId="8">
+  <w:style w:type="character" w:default="1" w:styleId="10">
     <w:name w:val="Default Paragraph Font"/>
     <w:semiHidden/>
     <w:uiPriority w:val="0"/>
   </w:style>
-  <w:style w:type="table" w:default="1" w:styleId="7">
+  <w:style w:type="table" w:default="1" w:styleId="8">
     <w:name w:val="Normal Table"/>
     <w:semiHidden/>
     <w:uiPriority w:val="0"/>
@@ -5030,6 +6043,19 @@
     </w:tblPr>
   </w:style>
   <w:style w:type="paragraph" w:styleId="6">
+    <w:name w:val="caption"/>
+    <w:basedOn w:val="1"/>
+    <w:next w:val="1"/>
+    <w:semiHidden/>
+    <w:unhideWhenUsed/>
+    <w:qFormat/>
+    <w:uiPriority w:val="0"/>
+    <w:rPr>
+      <w:rFonts w:ascii="Arial" w:hAnsi="Arial" w:eastAsia="黑体"/>
+      <w:sz w:val="20"/>
+    </w:rPr>
+  </w:style>
+  <w:style w:type="paragraph" w:styleId="7">
     <w:name w:val="Normal (Web)"/>
     <w:basedOn w:val="1"/>
     <w:uiPriority w:val="0"/>
@@ -5037,9 +6063,28 @@
       <w:sz w:val="24"/>
     </w:rPr>
   </w:style>
-  <w:style w:type="character" w:styleId="9">
+  <w:style w:type="table" w:styleId="9">
+    <w:name w:val="Table Grid"/>
+    <w:basedOn w:val="8"/>
+    <w:uiPriority w:val="0"/>
+    <w:pPr>
+      <w:widowControl w:val="0"/>
+      <w:jc w:val="both"/>
+    </w:pPr>
+    <w:tblPr>
+      <w:tblBorders>
+        <w:top w:val="single" w:color="auto" w:sz="4" w:space="0"/>
+        <w:left w:val="single" w:color="auto" w:sz="4" w:space="0"/>
+        <w:bottom w:val="single" w:color="auto" w:sz="4" w:space="0"/>
+        <w:right w:val="single" w:color="auto" w:sz="4" w:space="0"/>
+        <w:insideH w:val="single" w:color="auto" w:sz="4" w:space="0"/>
+        <w:insideV w:val="single" w:color="auto" w:sz="4" w:space="0"/>
+      </w:tblBorders>
+    </w:tblPr>
+  </w:style>
+  <w:style w:type="character" w:styleId="11">
     <w:name w:val="Strong"/>
-    <w:basedOn w:val="8"/>
+    <w:basedOn w:val="10"/>
     <w:qFormat/>
     <w:uiPriority w:val="0"/>
     <w:rPr>
@@ -5302,10 +6347,10 @@
     <customSectPr/>
   </customSectProps>
   <customShpExts>
-    <customShpInfo spid="_x0000_s1026"/>
+    <customShpInfo spid="_x0000_s1026" textRotate="1"/>
   </customShpExts>
   <extobjs>
-    <extobj name="ECB019B1-382A-4266-B25C-5B523AA43C14-4">
+    <extobj name="ECB019B1-382A-4266-B25C-5B523AA43C14-1">
       <extobjdata type="ECB019B1-382A-4266-B25C-5B523AA43C14" data="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"/>
     </extobj>
   </extobjs>

</xml_diff>